<commit_message>
Ticket 1,5 and more
</commit_message>
<xml_diff>
--- a/DOC/Projektdokumentation/ProjektDokumentation_WIP_20191103.docx
+++ b/DOC/Projektdokumentation/ProjektDokumentation_WIP_20191103.docx
@@ -682,6 +682,7 @@
     <w:p>
       <w:pPr>
         <w:pStyle w:val="TOC1"/>
+        <w:spacing w:line="360" w:lineRule="auto"/>
       </w:pPr>
       <w:bookmarkStart w:id="0" w:name="_Toc434433888"/>
       <w:r>
@@ -692,6 +693,7 @@
     <w:p>
       <w:pPr>
         <w:pStyle w:val="TOC1"/>
+        <w:spacing w:line="360" w:lineRule="auto"/>
         <w:rPr>
           <w:rFonts w:eastAsiaTheme="minorEastAsia"/>
           <w:noProof/>
@@ -772,6 +774,7 @@
     <w:p>
       <w:pPr>
         <w:pStyle w:val="TOC1"/>
+        <w:spacing w:line="360" w:lineRule="auto"/>
         <w:rPr>
           <w:rFonts w:eastAsiaTheme="minorEastAsia"/>
           <w:noProof/>
@@ -847,6 +850,7 @@
           <w:tab w:val="left" w:pos="960"/>
           <w:tab w:val="right" w:leader="dot" w:pos="9621"/>
         </w:tabs>
+        <w:spacing w:line="360" w:lineRule="auto"/>
         <w:rPr>
           <w:rFonts w:eastAsiaTheme="minorEastAsia"/>
           <w:b w:val="0"/>
@@ -946,6 +950,7 @@
           <w:tab w:val="left" w:pos="960"/>
           <w:tab w:val="right" w:leader="dot" w:pos="9621"/>
         </w:tabs>
+        <w:spacing w:line="360" w:lineRule="auto"/>
         <w:rPr>
           <w:rFonts w:eastAsiaTheme="minorEastAsia"/>
           <w:b w:val="0"/>
@@ -1045,6 +1050,7 @@
           <w:tab w:val="left" w:pos="960"/>
           <w:tab w:val="right" w:leader="dot" w:pos="9621"/>
         </w:tabs>
+        <w:spacing w:line="360" w:lineRule="auto"/>
         <w:rPr>
           <w:rFonts w:eastAsiaTheme="minorEastAsia"/>
           <w:b w:val="0"/>
@@ -1140,6 +1146,7 @@
     <w:p>
       <w:pPr>
         <w:pStyle w:val="TOC1"/>
+        <w:spacing w:line="360" w:lineRule="auto"/>
         <w:rPr>
           <w:rFonts w:eastAsiaTheme="minorEastAsia"/>
           <w:noProof/>
@@ -1215,6 +1222,7 @@
           <w:tab w:val="left" w:pos="960"/>
           <w:tab w:val="right" w:leader="dot" w:pos="9621"/>
         </w:tabs>
+        <w:spacing w:line="360" w:lineRule="auto"/>
         <w:rPr>
           <w:rFonts w:eastAsiaTheme="minorEastAsia"/>
           <w:b w:val="0"/>
@@ -1314,6 +1322,7 @@
           <w:tab w:val="left" w:pos="960"/>
           <w:tab w:val="right" w:leader="dot" w:pos="9621"/>
         </w:tabs>
+        <w:spacing w:line="360" w:lineRule="auto"/>
         <w:rPr>
           <w:rFonts w:eastAsiaTheme="minorEastAsia"/>
           <w:b w:val="0"/>
@@ -1413,6 +1422,7 @@
           <w:tab w:val="left" w:pos="960"/>
           <w:tab w:val="right" w:leader="dot" w:pos="9621"/>
         </w:tabs>
+        <w:spacing w:line="360" w:lineRule="auto"/>
         <w:rPr>
           <w:rFonts w:eastAsiaTheme="minorEastAsia"/>
           <w:b w:val="0"/>
@@ -1512,6 +1522,7 @@
           <w:tab w:val="left" w:pos="960"/>
           <w:tab w:val="right" w:leader="dot" w:pos="9621"/>
         </w:tabs>
+        <w:spacing w:line="360" w:lineRule="auto"/>
         <w:rPr>
           <w:rFonts w:eastAsiaTheme="minorEastAsia"/>
           <w:b w:val="0"/>
@@ -1607,6 +1618,7 @@
     <w:p>
       <w:pPr>
         <w:pStyle w:val="TOC1"/>
+        <w:spacing w:line="360" w:lineRule="auto"/>
         <w:rPr>
           <w:rFonts w:eastAsiaTheme="minorEastAsia"/>
           <w:noProof/>
@@ -1682,6 +1694,7 @@
           <w:tab w:val="left" w:pos="960"/>
           <w:tab w:val="right" w:leader="dot" w:pos="9621"/>
         </w:tabs>
+        <w:spacing w:line="360" w:lineRule="auto"/>
         <w:rPr>
           <w:rFonts w:eastAsiaTheme="minorEastAsia"/>
           <w:b w:val="0"/>
@@ -1781,6 +1794,7 @@
           <w:tab w:val="left" w:pos="1200"/>
           <w:tab w:val="right" w:leader="dot" w:pos="9621"/>
         </w:tabs>
+        <w:spacing w:line="360" w:lineRule="auto"/>
         <w:rPr>
           <w:rFonts w:eastAsiaTheme="minorEastAsia"/>
           <w:noProof/>
@@ -1878,6 +1892,7 @@
           <w:tab w:val="left" w:pos="960"/>
           <w:tab w:val="right" w:leader="dot" w:pos="9621"/>
         </w:tabs>
+        <w:spacing w:line="360" w:lineRule="auto"/>
         <w:rPr>
           <w:rFonts w:eastAsiaTheme="minorEastAsia"/>
           <w:b w:val="0"/>
@@ -1977,6 +1992,7 @@
           <w:tab w:val="left" w:pos="1200"/>
           <w:tab w:val="right" w:leader="dot" w:pos="9621"/>
         </w:tabs>
+        <w:spacing w:line="360" w:lineRule="auto"/>
         <w:rPr>
           <w:rFonts w:eastAsiaTheme="minorEastAsia"/>
           <w:noProof/>
@@ -2074,6 +2090,7 @@
           <w:tab w:val="left" w:pos="960"/>
           <w:tab w:val="right" w:leader="dot" w:pos="9621"/>
         </w:tabs>
+        <w:spacing w:line="360" w:lineRule="auto"/>
         <w:rPr>
           <w:rFonts w:eastAsiaTheme="minorEastAsia"/>
           <w:b w:val="0"/>
@@ -2173,6 +2190,7 @@
           <w:tab w:val="left" w:pos="1200"/>
           <w:tab w:val="right" w:leader="dot" w:pos="9621"/>
         </w:tabs>
+        <w:spacing w:line="360" w:lineRule="auto"/>
         <w:rPr>
           <w:rFonts w:eastAsiaTheme="minorEastAsia"/>
           <w:noProof/>
@@ -2270,6 +2288,7 @@
           <w:tab w:val="left" w:pos="1200"/>
           <w:tab w:val="right" w:leader="dot" w:pos="9621"/>
         </w:tabs>
+        <w:spacing w:line="360" w:lineRule="auto"/>
         <w:rPr>
           <w:rFonts w:eastAsiaTheme="minorEastAsia"/>
           <w:noProof/>
@@ -2367,6 +2386,7 @@
           <w:tab w:val="left" w:pos="1200"/>
           <w:tab w:val="right" w:leader="dot" w:pos="9621"/>
         </w:tabs>
+        <w:spacing w:line="360" w:lineRule="auto"/>
         <w:rPr>
           <w:rFonts w:eastAsiaTheme="minorEastAsia"/>
           <w:noProof/>
@@ -2464,6 +2484,7 @@
           <w:tab w:val="left" w:pos="960"/>
           <w:tab w:val="right" w:leader="dot" w:pos="9621"/>
         </w:tabs>
+        <w:spacing w:line="360" w:lineRule="auto"/>
         <w:rPr>
           <w:rFonts w:eastAsiaTheme="minorEastAsia"/>
           <w:b w:val="0"/>
@@ -2563,6 +2584,7 @@
           <w:tab w:val="left" w:pos="1200"/>
           <w:tab w:val="right" w:leader="dot" w:pos="9621"/>
         </w:tabs>
+        <w:spacing w:line="360" w:lineRule="auto"/>
         <w:rPr>
           <w:rFonts w:eastAsiaTheme="minorEastAsia"/>
           <w:noProof/>
@@ -2660,6 +2682,7 @@
           <w:tab w:val="left" w:pos="1200"/>
           <w:tab w:val="right" w:leader="dot" w:pos="9621"/>
         </w:tabs>
+        <w:spacing w:line="360" w:lineRule="auto"/>
         <w:rPr>
           <w:rFonts w:eastAsiaTheme="minorEastAsia"/>
           <w:noProof/>
@@ -2757,6 +2780,7 @@
           <w:tab w:val="left" w:pos="1200"/>
           <w:tab w:val="right" w:leader="dot" w:pos="9621"/>
         </w:tabs>
+        <w:spacing w:line="360" w:lineRule="auto"/>
         <w:rPr>
           <w:rFonts w:eastAsiaTheme="minorEastAsia"/>
           <w:noProof/>
@@ -2854,6 +2878,7 @@
           <w:tab w:val="left" w:pos="1200"/>
           <w:tab w:val="right" w:leader="dot" w:pos="9621"/>
         </w:tabs>
+        <w:spacing w:line="360" w:lineRule="auto"/>
         <w:rPr>
           <w:rFonts w:eastAsiaTheme="minorEastAsia"/>
           <w:noProof/>
@@ -2951,6 +2976,7 @@
           <w:tab w:val="left" w:pos="960"/>
           <w:tab w:val="right" w:leader="dot" w:pos="9621"/>
         </w:tabs>
+        <w:spacing w:line="360" w:lineRule="auto"/>
         <w:rPr>
           <w:rFonts w:eastAsiaTheme="minorEastAsia"/>
           <w:b w:val="0"/>
@@ -3050,6 +3076,7 @@
           <w:tab w:val="left" w:pos="1200"/>
           <w:tab w:val="right" w:leader="dot" w:pos="9621"/>
         </w:tabs>
+        <w:spacing w:line="360" w:lineRule="auto"/>
         <w:rPr>
           <w:rFonts w:eastAsiaTheme="minorEastAsia"/>
           <w:noProof/>
@@ -3147,6 +3174,7 @@
           <w:tab w:val="left" w:pos="1200"/>
           <w:tab w:val="right" w:leader="dot" w:pos="9621"/>
         </w:tabs>
+        <w:spacing w:line="360" w:lineRule="auto"/>
         <w:rPr>
           <w:rFonts w:eastAsiaTheme="minorEastAsia"/>
           <w:noProof/>
@@ -3244,6 +3272,7 @@
           <w:tab w:val="left" w:pos="1200"/>
           <w:tab w:val="right" w:leader="dot" w:pos="9621"/>
         </w:tabs>
+        <w:spacing w:line="360" w:lineRule="auto"/>
         <w:rPr>
           <w:rFonts w:eastAsiaTheme="minorEastAsia"/>
           <w:noProof/>
@@ -3337,6 +3366,7 @@
     <w:p>
       <w:pPr>
         <w:pStyle w:val="TOC1"/>
+        <w:spacing w:line="360" w:lineRule="auto"/>
         <w:rPr>
           <w:rFonts w:eastAsiaTheme="minorEastAsia"/>
           <w:noProof/>
@@ -3347,6 +3377,7 @@
         <w:rPr>
           <w:noProof/>
         </w:rPr>
+        <w:lastRenderedPageBreak/>
         <w:t>5</w:t>
       </w:r>
       <w:r>
@@ -3412,6 +3443,7 @@
           <w:tab w:val="left" w:pos="960"/>
           <w:tab w:val="right" w:leader="dot" w:pos="9621"/>
         </w:tabs>
+        <w:spacing w:line="360" w:lineRule="auto"/>
         <w:rPr>
           <w:rFonts w:eastAsiaTheme="minorEastAsia"/>
           <w:b w:val="0"/>
@@ -3507,6 +3539,7 @@
     <w:p>
       <w:pPr>
         <w:pStyle w:val="TOC1"/>
+        <w:spacing w:line="360" w:lineRule="auto"/>
         <w:rPr>
           <w:rFonts w:eastAsiaTheme="minorEastAsia"/>
           <w:noProof/>
@@ -3578,6 +3611,7 @@
     <w:p>
       <w:pPr>
         <w:pStyle w:val="TOC1"/>
+        <w:spacing w:line="360" w:lineRule="auto"/>
         <w:rPr>
           <w:rFonts w:eastAsiaTheme="minorEastAsia"/>
           <w:noProof/>
@@ -3653,6 +3687,7 @@
           <w:tab w:val="left" w:pos="960"/>
           <w:tab w:val="right" w:leader="dot" w:pos="9621"/>
         </w:tabs>
+        <w:spacing w:line="360" w:lineRule="auto"/>
         <w:rPr>
           <w:rFonts w:eastAsiaTheme="minorEastAsia"/>
           <w:b w:val="0"/>
@@ -3752,6 +3787,7 @@
           <w:tab w:val="left" w:pos="960"/>
           <w:tab w:val="right" w:leader="dot" w:pos="9621"/>
         </w:tabs>
+        <w:spacing w:line="360" w:lineRule="auto"/>
         <w:rPr>
           <w:rFonts w:eastAsiaTheme="minorEastAsia"/>
           <w:b w:val="0"/>
@@ -3851,6 +3887,7 @@
           <w:tab w:val="left" w:pos="960"/>
           <w:tab w:val="right" w:leader="dot" w:pos="9621"/>
         </w:tabs>
+        <w:spacing w:line="360" w:lineRule="auto"/>
         <w:rPr>
           <w:rFonts w:eastAsiaTheme="minorEastAsia"/>
           <w:b w:val="0"/>
@@ -3950,6 +3987,7 @@
           <w:tab w:val="left" w:pos="960"/>
           <w:tab w:val="right" w:leader="dot" w:pos="9621"/>
         </w:tabs>
+        <w:spacing w:line="360" w:lineRule="auto"/>
         <w:rPr>
           <w:rFonts w:eastAsiaTheme="minorEastAsia"/>
           <w:b w:val="0"/>
@@ -4049,6 +4087,7 @@
           <w:tab w:val="left" w:pos="960"/>
           <w:tab w:val="right" w:leader="dot" w:pos="9621"/>
         </w:tabs>
+        <w:spacing w:line="360" w:lineRule="auto"/>
         <w:rPr>
           <w:rFonts w:eastAsiaTheme="minorEastAsia"/>
           <w:b w:val="0"/>
@@ -4130,6 +4169,7 @@
     <w:p>
       <w:pPr>
         <w:pStyle w:val="NoSpacing"/>
+        <w:spacing w:line="360" w:lineRule="auto"/>
         <w:jc w:val="both"/>
         <w:rPr>
           <w:lang w:val="de-DE"/>
@@ -4141,6 +4181,7 @@
     </w:p>
     <w:p>
       <w:pPr>
+        <w:spacing w:line="360" w:lineRule="auto"/>
         <w:jc w:val="both"/>
         <w:rPr>
           <w:rFonts w:eastAsiaTheme="minorEastAsia"/>
@@ -4155,24 +4196,12 @@
     </w:p>
     <w:p>
       <w:pPr>
-        <w:pStyle w:val="NoSpacing"/>
-        <w:jc w:val="both"/>
-        <w:rPr>
-          <w:rFonts w:asciiTheme="majorHAnsi" w:eastAsiaTheme="majorEastAsia" w:hAnsiTheme="majorHAnsi" w:cstheme="majorBidi"/>
-          <w:color w:val="2F5496" w:themeColor="accent1" w:themeShade="BF"/>
-          <w:sz w:val="32"/>
-          <w:szCs w:val="32"/>
-          <w:lang w:val="de-DE"/>
-        </w:rPr>
-      </w:pPr>
-    </w:p>
-    <w:p>
-      <w:pPr>
         <w:pStyle w:val="Heading1"/>
         <w:jc w:val="both"/>
       </w:pPr>
       <w:bookmarkStart w:id="1" w:name="_Toc24221747"/>
       <w:r>
+        <w:lastRenderedPageBreak/>
         <w:t>Vo</w:t>
       </w:r>
       <w:r>
@@ -4309,17 +4338,18 @@
     </w:p>
     <w:p>
       <w:pPr>
-        <w:jc w:val="both"/>
-      </w:pPr>
-      <w:r>
-        <w:br w:type="page"/>
-      </w:r>
-    </w:p>
-    <w:p>
-      <w:pPr>
         <w:spacing w:line="360" w:lineRule="auto"/>
         <w:jc w:val="both"/>
       </w:pPr>
+      <w:r>
+        <w:br w:type="page"/>
+      </w:r>
+    </w:p>
+    <w:p>
+      <w:pPr>
+        <w:spacing w:line="360" w:lineRule="auto"/>
+        <w:jc w:val="both"/>
+      </w:pPr>
     </w:p>
     <w:p>
       <w:pPr>
@@ -4340,7 +4370,6 @@
     <w:p>
       <w:pPr>
         <w:pStyle w:val="Heading2"/>
-        <w:jc w:val="both"/>
       </w:pPr>
       <w:bookmarkStart w:id="4" w:name="_Toc434433890"/>
       <w:bookmarkStart w:id="5" w:name="_Toc24221749"/>
@@ -4492,8 +4521,6 @@
       <w:r>
         <w:t>Microsoft Visual Studio Code</w:t>
       </w:r>
-      <w:bookmarkStart w:id="6" w:name="_GoBack"/>
-      <w:bookmarkEnd w:id="6"/>
       <w:r>
         <w:t xml:space="preserve">, iTerm2, </w:t>
       </w:r>
@@ -4503,7 +4530,15 @@
       </w:r>
       <w:proofErr w:type="spellEnd"/>
       <w:r>
-        <w:t xml:space="preserve">, phpMyAdmin, Mozilla Firefox und Google Chrome. </w:t>
+        <w:t xml:space="preserve">, </w:t>
+      </w:r>
+      <w:proofErr w:type="spellStart"/>
+      <w:r>
+        <w:t>phpMyAdmin</w:t>
+      </w:r>
+      <w:proofErr w:type="spellEnd"/>
+      <w:r>
+        <w:t xml:space="preserve">, Mozilla Firefox und Google Chrome. </w:t>
       </w:r>
     </w:p>
     <w:p>
@@ -4536,15 +4571,14 @@
     <w:p>
       <w:pPr>
         <w:pStyle w:val="Heading2"/>
-        <w:jc w:val="both"/>
-      </w:pPr>
-      <w:bookmarkStart w:id="7" w:name="_Toc434433891"/>
-      <w:bookmarkStart w:id="8" w:name="_Toc24221750"/>
+      </w:pPr>
+      <w:bookmarkStart w:id="6" w:name="_Toc434433891"/>
+      <w:bookmarkStart w:id="7" w:name="_Toc24221750"/>
       <w:r>
         <w:t>Ausgangssituation</w:t>
       </w:r>
+      <w:bookmarkEnd w:id="6"/>
       <w:bookmarkEnd w:id="7"/>
-      <w:bookmarkEnd w:id="8"/>
     </w:p>
     <w:p>
       <w:pPr>
@@ -4570,6 +4604,9 @@
         <w:t xml:space="preserve"> </w:t>
       </w:r>
       <w:r>
+        <w:t xml:space="preserve">Das aktuelle Verfahren basiert auf einer für jeden Mitarbeiter gleichen Excel Tabelle, welche erst unausgefüllt an den Mitarbeiter gesendet, und danach zurückgesendet wird. Dieses Verfahren zeichnet sich durch große Ineffizienz aus. Die Tabelle hat ca. 92 Zeilen und 15 spalten je Worksheet. Hiervon werden jedoch nur ca. 4 bis 15 Zellen durch den jeweiligen Mitarbeiter gefüllt, dies entspricht ca. 1% der gesamten Datei. </w:t>
+      </w:r>
+      <w:r>
         <w:t>Das n</w:t>
       </w:r>
       <w:r>
@@ -4597,6 +4634,7 @@
         <w:t xml:space="preserve">ig in den </w:t>
       </w:r>
       <w:r>
+        <w:lastRenderedPageBreak/>
         <w:t>Arbeitsablauf</w:t>
       </w:r>
       <w:r>
@@ -4612,21 +4650,23 @@
         <w:t>abgelöst werden</w:t>
       </w:r>
       <w:r>
+        <w:t xml:space="preserve"> und somit Zeit und damit Geld gespart werden</w:t>
+      </w:r>
+      <w:r>
         <w:t>.</w:t>
       </w:r>
     </w:p>
     <w:p>
       <w:pPr>
         <w:pStyle w:val="Heading2"/>
-        <w:jc w:val="both"/>
-      </w:pPr>
-      <w:bookmarkStart w:id="9" w:name="_Toc434433892"/>
-      <w:bookmarkStart w:id="10" w:name="_Toc24221751"/>
+      </w:pPr>
+      <w:bookmarkStart w:id="8" w:name="_Toc434433892"/>
+      <w:bookmarkStart w:id="9" w:name="_Toc24221751"/>
       <w:r>
         <w:t>Zielsetzung</w:t>
       </w:r>
+      <w:bookmarkEnd w:id="8"/>
       <w:bookmarkEnd w:id="9"/>
-      <w:bookmarkEnd w:id="10"/>
     </w:p>
     <w:p>
       <w:pPr>
@@ -4634,17 +4674,46 @@
         <w:jc w:val="both"/>
       </w:pPr>
       <w:r>
-        <w:t xml:space="preserve">Ziel </w:t>
-      </w:r>
-      <w:r>
-        <w:t xml:space="preserve">des Projektes </w:t>
-      </w:r>
-      <w:r>
-        <w:t xml:space="preserve">ist es, der Abteilungsleitung und auch den Teamleitern eine tabellarische Excel-Übersicht über den tatsächlichen Ressourcenverbrauch pro Mitarbeiter und Projekt sowie </w:t>
-      </w:r>
-      <w:r>
-        <w:lastRenderedPageBreak/>
-        <w:t>Abweichungen von der Soll-Planung zu liefern. Die Übersicht ist eine entscheidende Grundlage für die weitere Ressourcenplanung und soll dynamisch nach Auswahl eines Zeitraums aus den Daten in QES generiert werden.</w:t>
+        <w:t>Um Personal richtig planen und führen zu können ist es notwendig die reale Auslastung und den tatsächliche Ressourcenverbrauch in jedem Projekt zu kennen</w:t>
+      </w:r>
+      <w:r>
+        <w:t xml:space="preserve">. </w:t>
+      </w:r>
+      <w:r>
+        <w:t xml:space="preserve">Eine </w:t>
+      </w:r>
+      <w:r>
+        <w:t>Übersicht</w:t>
+      </w:r>
+      <w:r>
+        <w:t xml:space="preserve"> </w:t>
+      </w:r>
+      <w:r>
+        <w:t xml:space="preserve">darüber </w:t>
+      </w:r>
+      <w:r>
+        <w:t xml:space="preserve">ist </w:t>
+      </w:r>
+      <w:r>
+        <w:t>die</w:t>
+      </w:r>
+      <w:r>
+        <w:t xml:space="preserve"> entscheidende Grundlage </w:t>
+      </w:r>
+      <w:r>
+        <w:t>für</w:t>
+      </w:r>
+      <w:r>
+        <w:t xml:space="preserve"> die weitere Ressourcenplanung </w:t>
+      </w:r>
+      <w:r>
+        <w:t>der gesamten Abteilung. Ziel des Projektes ist es,</w:t>
+      </w:r>
+      <w:r>
+        <w:t xml:space="preserve"> </w:t>
+      </w:r>
+      <w:r>
+        <w:t>dem Abteilungsleiter und auch den Teamleitern die Möglichkeit zu geben, einen Zeitraum aus den Bestehenden Datensätzen auszuwählen und so Abweichungen von der Soll-Planung zu erkennen.</w:t>
       </w:r>
     </w:p>
     <w:p>
@@ -4653,11 +4722,48 @@
         <w:jc w:val="both"/>
       </w:pPr>
       <w:r>
-        <w:t xml:space="preserve">Im QES soll für die Teamleiter und den Abteilungsleiter ein neuer Menüpunkt ergänzt werden. Der Menüpunkt Export soll auf eine Seite führen, auf der der Export definiert und angefordert wird. Der Ablauf ist wie folgt geplant: Der Nutzer wählt einen Zeitraum und anhand dieser Auswahl wird eine Datei erstellt. Dabei erhalten Teamleiter und Abteilungsleiter gemäß ihrer Rolle unterschiedliche Ergebnisse. Die Ergebnis-Dateien stellen den Ressourcenverbrauch pro Mitarbeiter und Projekt dar. Je Mitarbeiter wird je Projekt eine eigene Zeile mit dem Soll- und dem Ist-Wert angelegt. Autorisierte Nutzer können dann auf die Export-Dateien für eine bestimmte vorab festgelegte Zeit zugreifen. Verarbeitung, Konvertierung und Export der Daten auf dem Server müssen konzipiert, implementiert und getestet werden. Leitbild für Entwurf und Umsetzung ist das Model View Controller Konzept. </w:t>
-      </w:r>
-    </w:p>
-    <w:p>
-      <w:pPr>
+        <w:t>Im Detail</w:t>
+      </w:r>
+      <w:r>
+        <w:t xml:space="preserve"> soll</w:t>
+      </w:r>
+      <w:r>
+        <w:t xml:space="preserve"> im QES</w:t>
+      </w:r>
+      <w:r>
+        <w:t xml:space="preserve"> </w:t>
+      </w:r>
+      <w:r>
+        <w:t>für</w:t>
+      </w:r>
+      <w:r>
+        <w:t xml:space="preserve"> die Teamleiter und den Abteilungsleiter ein neuer Menüpunkt ergänzt werden. Der Menüpunkt Export soll auf eine Seite führen, auf der der Export definiert und angefordert wird. Der Ablauf ist wie folgt geplant: </w:t>
+      </w:r>
+      <w:r>
+        <w:t>Der Abteilungsleiter oder die Teamleiter</w:t>
+      </w:r>
+      <w:r>
+        <w:t xml:space="preserve"> </w:t>
+      </w:r>
+      <w:r>
+        <w:t>wähle</w:t>
+      </w:r>
+      <w:r>
+        <w:t>n</w:t>
+      </w:r>
+      <w:r>
+        <w:t xml:space="preserve"> einen Zeitraum</w:t>
+      </w:r>
+      <w:r>
+        <w:t xml:space="preserve">, </w:t>
+      </w:r>
+      <w:r>
+        <w:t xml:space="preserve">anhand dieser Auswahl wird eine Datei erstellt. Dabei erhalten Teamleiter und Abteilungsleiter gemäß ihrer Rolle unterschiedliche Ergebnisse. Die Ergebnis-Dateien stellen den Ressourcenverbrauch pro Mitarbeiter und Projekt dar. Je Mitarbeiter wird je Projekt eine eigene Zeile mit dem Soll- und dem Ist-Wert angelegt. Autorisierte Nutzer können dann auf die Export-Dateien für eine bestimmte vorab festgelegte Zeit zugreifen. Verarbeitung, Konvertierung und Export der Daten auf dem Server müssen konzipiert, implementiert und getestet werden. Leitbild für Entwurf und Umsetzung ist das Model View Controller Konzept. </w:t>
+      </w:r>
+    </w:p>
+    <w:p>
+      <w:pPr>
+        <w:spacing w:line="360" w:lineRule="auto"/>
         <w:jc w:val="both"/>
         <w:rPr>
           <w:rFonts w:ascii="ArialMT" w:eastAsia="Times New Roman" w:hAnsi="ArialMT" w:cs="Times New Roman"/>
@@ -4670,44 +4776,38 @@
         </w:rPr>
         <w:br w:type="page"/>
       </w:r>
-    </w:p>
-    <w:p>
-      <w:pPr>
-        <w:pStyle w:val="NormalWeb"/>
-        <w:jc w:val="both"/>
-      </w:pPr>
     </w:p>
     <w:p>
       <w:pPr>
         <w:pStyle w:val="Heading1"/>
         <w:jc w:val="both"/>
       </w:pPr>
-      <w:bookmarkStart w:id="11" w:name="_Toc434433893"/>
-      <w:bookmarkStart w:id="12" w:name="_Toc24221752"/>
-      <w:r>
+      <w:bookmarkStart w:id="10" w:name="_Toc434433893"/>
+      <w:bookmarkStart w:id="11" w:name="_Toc24221752"/>
+      <w:r>
+        <w:lastRenderedPageBreak/>
         <w:t>Projektüberblick</w:t>
       </w:r>
+      <w:bookmarkEnd w:id="10"/>
       <w:bookmarkEnd w:id="11"/>
+      <w:r>
+        <w:t xml:space="preserve"> </w:t>
+      </w:r>
+      <w:bookmarkStart w:id="12" w:name="_Toc434433894"/>
+    </w:p>
+    <w:p>
+      <w:pPr>
+        <w:pStyle w:val="Heading2"/>
+      </w:pPr>
+      <w:bookmarkStart w:id="13" w:name="_Toc24221753"/>
+      <w:r>
+        <w:t xml:space="preserve">Vorgehensmodell </w:t>
+      </w:r>
+      <w:r>
+        <w:t>XP</w:t>
+      </w:r>
       <w:bookmarkEnd w:id="12"/>
-      <w:r>
-        <w:t xml:space="preserve"> </w:t>
-      </w:r>
-      <w:bookmarkStart w:id="13" w:name="_Toc434433894"/>
-    </w:p>
-    <w:p>
-      <w:pPr>
-        <w:pStyle w:val="Heading2"/>
-        <w:jc w:val="both"/>
-      </w:pPr>
-      <w:bookmarkStart w:id="14" w:name="_Toc24221753"/>
-      <w:r>
-        <w:t xml:space="preserve">Vorgehensmodell </w:t>
-      </w:r>
-      <w:r>
-        <w:t>XP</w:t>
-      </w:r>
       <w:bookmarkEnd w:id="13"/>
-      <w:bookmarkEnd w:id="14"/>
     </w:p>
     <w:p>
       <w:pPr>
@@ -4871,10 +4971,30 @@
         <w:t xml:space="preserve"> </w:t>
       </w:r>
       <w:r>
-        <w:t xml:space="preserve">Ansatz des Extreme Programme muss ich jedoch verzichten, </w:t>
-      </w:r>
-      <w:r>
-        <w:t xml:space="preserve">da ich alleine programmiere. </w:t>
+        <w:t xml:space="preserve">Ansatz des Extreme </w:t>
+      </w:r>
+      <w:proofErr w:type="spellStart"/>
+      <w:r>
+        <w:t>Program</w:t>
+      </w:r>
+      <w:r>
+        <w:t>min</w:t>
+      </w:r>
+      <w:r>
+        <w:t>g</w:t>
+      </w:r>
+      <w:r>
+        <w:t>s</w:t>
+      </w:r>
+      <w:proofErr w:type="spellEnd"/>
+      <w:r>
+        <w:t xml:space="preserve"> </w:t>
+      </w:r>
+      <w:r>
+        <w:t>wurde verzichtet, da ich alleine für die Umsetzung der Programmierung verantwortlich war</w:t>
+      </w:r>
+      <w:r>
+        <w:t xml:space="preserve">. </w:t>
       </w:r>
     </w:p>
     <w:p>
@@ -4900,6 +5020,7 @@
     </w:p>
     <w:p>
       <w:pPr>
+        <w:spacing w:line="360" w:lineRule="auto"/>
         <w:jc w:val="both"/>
         <w:rPr>
           <w:rFonts w:ascii="Times New Roman" w:eastAsia="Times New Roman" w:hAnsi="Times New Roman" w:cs="Times New Roman"/>
@@ -4911,7 +5032,6 @@
           <w:rFonts w:ascii="Times New Roman" w:eastAsia="Times New Roman" w:hAnsi="Times New Roman" w:cs="Times New Roman"/>
           <w:lang w:eastAsia="en-GB"/>
         </w:rPr>
-        <w:lastRenderedPageBreak/>
         <w:fldChar w:fldCharType="begin"/>
       </w:r>
       <w:r>
@@ -4936,7 +5056,7 @@
         </w:rPr>
         <w:drawing>
           <wp:inline distT="0" distB="0" distL="0" distR="0" wp14:anchorId="0A7835D1" wp14:editId="40B53A1D">
-            <wp:extent cx="4622031" cy="4244340"/>
+            <wp:extent cx="3901148" cy="3582364"/>
             <wp:effectExtent l="0" t="0" r="0" b="0"/>
             <wp:docPr id="1" name="Picture 1"/>
             <wp:cNvGraphicFramePr>
@@ -4967,7 +5087,7 @@
                   <pic:spPr bwMode="auto">
                     <a:xfrm>
                       <a:off x="0" y="0"/>
-                      <a:ext cx="4651226" cy="4271149"/>
+                      <a:ext cx="3960070" cy="3636471"/>
                     </a:xfrm>
                     <a:prstGeom prst="rect">
                       <a:avLst/>
@@ -4993,6 +5113,7 @@
     </w:p>
     <w:p>
       <w:pPr>
+        <w:spacing w:line="360" w:lineRule="auto"/>
         <w:jc w:val="both"/>
         <w:rPr>
           <w:rFonts w:ascii="Times New Roman" w:eastAsia="Times New Roman" w:hAnsi="Times New Roman" w:cs="Times New Roman"/>
@@ -5026,28 +5147,38 @@
     <w:p>
       <w:pPr>
         <w:pStyle w:val="Heading2"/>
-        <w:jc w:val="both"/>
-      </w:pPr>
-      <w:bookmarkStart w:id="15" w:name="_Toc434433895"/>
-      <w:bookmarkStart w:id="16" w:name="_Toc24221754"/>
-      <w:r>
+      </w:pPr>
+      <w:bookmarkStart w:id="14" w:name="_Toc434433895"/>
+      <w:bookmarkStart w:id="15" w:name="_Toc24221754"/>
+      <w:r>
+        <w:lastRenderedPageBreak/>
         <w:t>Zeitaufwand</w:t>
       </w:r>
-      <w:bookmarkStart w:id="17" w:name="_Toc434433896"/>
+      <w:bookmarkStart w:id="16" w:name="_Toc434433896"/>
+      <w:bookmarkEnd w:id="14"/>
       <w:bookmarkEnd w:id="15"/>
-      <w:bookmarkEnd w:id="16"/>
-    </w:p>
-    <w:p>
+    </w:p>
+    <w:p>
+      <w:pPr>
+        <w:spacing w:line="360" w:lineRule="auto"/>
+      </w:pPr>
       <w:r>
         <w:t>Die zeitliche Planung mithilfe von Arbeitspaketen und Meilensteinen tabellarisch in Tabelle 1 zu sehen. Arbeitspakete sind Möglichst atomar gehalten und logisch gruppiert. Hierbei wurde jedoch nicht zwingend AP1 vor AP2 durchgeführt. Der Menüpunkt aus AP E4 wurde beispielsweise entworfen bevor die Eigenschaften des Models festgelegt wurden. Der Controller aus AP E4 wurde jedoch danach entworfen.</w:t>
       </w:r>
     </w:p>
     <w:p>
+      <w:pPr>
+        <w:spacing w:line="360" w:lineRule="auto"/>
+      </w:pPr>
       <w:r>
         <w:t>Die Durchführung fand im Zeitraum vom 07.10.2019 bis 12.11.2019 statt. Im Gesamten Zeitraum wurden 68 Stunden an dem Projekt gearbeitet.</w:t>
       </w:r>
     </w:p>
-    <w:p/>
+    <w:p>
+      <w:pPr>
+        <w:spacing w:line="360" w:lineRule="auto"/>
+      </w:pPr>
+    </w:p>
     <w:tbl>
       <w:tblPr>
         <w:tblStyle w:val="GridTable1Light-Accent3"/>
@@ -5072,6 +5203,7 @@
           </w:tcPr>
           <w:p>
             <w:pPr>
+              <w:spacing w:line="360" w:lineRule="auto"/>
               <w:jc w:val="both"/>
             </w:pPr>
             <w:r>
@@ -5085,6 +5217,7 @@
           </w:tcPr>
           <w:p>
             <w:pPr>
+              <w:spacing w:line="360" w:lineRule="auto"/>
               <w:jc w:val="both"/>
               <w:cnfStyle w:val="100000000000" w:firstRow="1" w:lastRow="0" w:firstColumn="0" w:lastColumn="0" w:oddVBand="0" w:evenVBand="0" w:oddHBand="0" w:evenHBand="0" w:firstRowFirstColumn="0" w:firstRowLastColumn="0" w:lastRowFirstColumn="0" w:lastRowLastColumn="0"/>
             </w:pPr>
@@ -5099,6 +5232,7 @@
           </w:tcPr>
           <w:p>
             <w:pPr>
+              <w:spacing w:line="360" w:lineRule="auto"/>
               <w:jc w:val="both"/>
               <w:cnfStyle w:val="100000000000" w:firstRow="1" w:lastRow="0" w:firstColumn="0" w:lastColumn="0" w:oddVBand="0" w:evenVBand="0" w:oddHBand="0" w:evenHBand="0" w:firstRowFirstColumn="0" w:firstRowLastColumn="0" w:lastRowFirstColumn="0" w:lastRowLastColumn="0"/>
             </w:pPr>
@@ -5113,6 +5247,7 @@
           </w:tcPr>
           <w:p>
             <w:pPr>
+              <w:spacing w:line="360" w:lineRule="auto"/>
               <w:jc w:val="both"/>
               <w:cnfStyle w:val="100000000000" w:firstRow="1" w:lastRow="0" w:firstColumn="0" w:lastColumn="0" w:oddVBand="0" w:evenVBand="0" w:oddHBand="0" w:evenHBand="0" w:firstRowFirstColumn="0" w:firstRowLastColumn="0" w:lastRowFirstColumn="0" w:lastRowLastColumn="0"/>
             </w:pPr>
@@ -5130,6 +5265,7 @@
           </w:tcPr>
           <w:p>
             <w:pPr>
+              <w:spacing w:line="360" w:lineRule="auto"/>
               <w:jc w:val="both"/>
               <w:cnfStyle w:val="100000000000" w:firstRow="1" w:lastRow="0" w:firstColumn="0" w:lastColumn="0" w:oddVBand="0" w:evenVBand="0" w:oddHBand="0" w:evenHBand="0" w:firstRowFirstColumn="0" w:firstRowLastColumn="0" w:lastRowFirstColumn="0" w:lastRowLastColumn="0"/>
             </w:pPr>
@@ -5150,6 +5286,7 @@
           </w:tcPr>
           <w:p>
             <w:pPr>
+              <w:spacing w:line="360" w:lineRule="auto"/>
               <w:jc w:val="both"/>
             </w:pPr>
             <w:r>
@@ -5163,6 +5300,7 @@
           </w:tcPr>
           <w:p>
             <w:pPr>
+              <w:spacing w:line="360" w:lineRule="auto"/>
               <w:jc w:val="both"/>
               <w:cnfStyle w:val="000000000000" w:firstRow="0" w:lastRow="0" w:firstColumn="0" w:lastColumn="0" w:oddVBand="0" w:evenVBand="0" w:oddHBand="0" w:evenHBand="0" w:firstRowFirstColumn="0" w:firstRowLastColumn="0" w:lastRowFirstColumn="0" w:lastRowLastColumn="0"/>
             </w:pPr>
@@ -5177,6 +5315,7 @@
           </w:tcPr>
           <w:p>
             <w:pPr>
+              <w:spacing w:line="360" w:lineRule="auto"/>
               <w:jc w:val="both"/>
               <w:cnfStyle w:val="000000000000" w:firstRow="0" w:lastRow="0" w:firstColumn="0" w:lastColumn="0" w:oddVBand="0" w:evenVBand="0" w:oddHBand="0" w:evenHBand="0" w:firstRowFirstColumn="0" w:firstRowLastColumn="0" w:lastRowFirstColumn="0" w:lastRowLastColumn="0"/>
             </w:pPr>
@@ -5191,6 +5330,7 @@
           </w:tcPr>
           <w:p>
             <w:pPr>
+              <w:spacing w:line="360" w:lineRule="auto"/>
               <w:jc w:val="both"/>
               <w:cnfStyle w:val="000000000000" w:firstRow="0" w:lastRow="0" w:firstColumn="0" w:lastColumn="0" w:oddVBand="0" w:evenVBand="0" w:oddHBand="0" w:evenHBand="0" w:firstRowFirstColumn="0" w:firstRowLastColumn="0" w:lastRowFirstColumn="0" w:lastRowLastColumn="0"/>
             </w:pPr>
@@ -5205,6 +5345,7 @@
           </w:tcPr>
           <w:p>
             <w:pPr>
+              <w:spacing w:line="360" w:lineRule="auto"/>
               <w:jc w:val="both"/>
               <w:cnfStyle w:val="000000000000" w:firstRow="0" w:lastRow="0" w:firstColumn="0" w:lastColumn="0" w:oddVBand="0" w:evenVBand="0" w:oddHBand="0" w:evenHBand="0" w:firstRowFirstColumn="0" w:firstRowLastColumn="0" w:lastRowFirstColumn="0" w:lastRowLastColumn="0"/>
             </w:pPr>
@@ -5222,6 +5363,7 @@
           </w:tcPr>
           <w:p>
             <w:pPr>
+              <w:spacing w:line="360" w:lineRule="auto"/>
               <w:jc w:val="both"/>
             </w:pPr>
           </w:p>
@@ -5232,6 +5374,7 @@
           </w:tcPr>
           <w:p>
             <w:pPr>
+              <w:spacing w:line="360" w:lineRule="auto"/>
               <w:jc w:val="both"/>
               <w:cnfStyle w:val="000000000000" w:firstRow="0" w:lastRow="0" w:firstColumn="0" w:lastColumn="0" w:oddVBand="0" w:evenVBand="0" w:oddHBand="0" w:evenHBand="0" w:firstRowFirstColumn="0" w:firstRowLastColumn="0" w:lastRowFirstColumn="0" w:lastRowLastColumn="0"/>
             </w:pPr>
@@ -5249,6 +5392,7 @@
           </w:tcPr>
           <w:p>
             <w:pPr>
+              <w:spacing w:line="360" w:lineRule="auto"/>
               <w:jc w:val="both"/>
               <w:cnfStyle w:val="000000000000" w:firstRow="0" w:lastRow="0" w:firstColumn="0" w:lastColumn="0" w:oddVBand="0" w:evenVBand="0" w:oddHBand="0" w:evenHBand="0" w:firstRowFirstColumn="0" w:firstRowLastColumn="0" w:lastRowFirstColumn="0" w:lastRowLastColumn="0"/>
             </w:pPr>
@@ -5263,6 +5407,7 @@
           </w:tcPr>
           <w:p>
             <w:pPr>
+              <w:spacing w:line="360" w:lineRule="auto"/>
               <w:jc w:val="both"/>
               <w:cnfStyle w:val="000000000000" w:firstRow="0" w:lastRow="0" w:firstColumn="0" w:lastColumn="0" w:oddVBand="0" w:evenVBand="0" w:oddHBand="0" w:evenHBand="0" w:firstRowFirstColumn="0" w:firstRowLastColumn="0" w:lastRowFirstColumn="0" w:lastRowLastColumn="0"/>
             </w:pPr>
@@ -5277,6 +5422,7 @@
           </w:tcPr>
           <w:p>
             <w:pPr>
+              <w:spacing w:line="360" w:lineRule="auto"/>
               <w:jc w:val="both"/>
               <w:cnfStyle w:val="000000000000" w:firstRow="0" w:lastRow="0" w:firstColumn="0" w:lastColumn="0" w:oddVBand="0" w:evenVBand="0" w:oddHBand="0" w:evenHBand="0" w:firstRowFirstColumn="0" w:firstRowLastColumn="0" w:lastRowFirstColumn="0" w:lastRowLastColumn="0"/>
             </w:pPr>
@@ -5297,6 +5443,7 @@
           </w:tcPr>
           <w:p>
             <w:pPr>
+              <w:spacing w:line="360" w:lineRule="auto"/>
               <w:jc w:val="both"/>
             </w:pPr>
             <w:r>
@@ -5310,6 +5457,7 @@
           </w:tcPr>
           <w:p>
             <w:pPr>
+              <w:spacing w:line="360" w:lineRule="auto"/>
               <w:jc w:val="both"/>
               <w:cnfStyle w:val="000000000000" w:firstRow="0" w:lastRow="0" w:firstColumn="0" w:lastColumn="0" w:oddVBand="0" w:evenVBand="0" w:oddHBand="0" w:evenHBand="0" w:firstRowFirstColumn="0" w:firstRowLastColumn="0" w:lastRowFirstColumn="0" w:lastRowLastColumn="0"/>
             </w:pPr>
@@ -5324,6 +5472,7 @@
           </w:tcPr>
           <w:p>
             <w:pPr>
+              <w:spacing w:line="360" w:lineRule="auto"/>
               <w:jc w:val="both"/>
               <w:cnfStyle w:val="000000000000" w:firstRow="0" w:lastRow="0" w:firstColumn="0" w:lastColumn="0" w:oddVBand="0" w:evenVBand="0" w:oddHBand="0" w:evenHBand="0" w:firstRowFirstColumn="0" w:firstRowLastColumn="0" w:lastRowFirstColumn="0" w:lastRowLastColumn="0"/>
             </w:pPr>
@@ -5338,6 +5487,7 @@
           </w:tcPr>
           <w:p>
             <w:pPr>
+              <w:spacing w:line="360" w:lineRule="auto"/>
               <w:jc w:val="both"/>
               <w:cnfStyle w:val="000000000000" w:firstRow="0" w:lastRow="0" w:firstColumn="0" w:lastColumn="0" w:oddVBand="0" w:evenVBand="0" w:oddHBand="0" w:evenHBand="0" w:firstRowFirstColumn="0" w:firstRowLastColumn="0" w:lastRowFirstColumn="0" w:lastRowLastColumn="0"/>
               <w:rPr>
@@ -5358,6 +5508,7 @@
           </w:tcPr>
           <w:p>
             <w:pPr>
+              <w:spacing w:line="360" w:lineRule="auto"/>
               <w:jc w:val="both"/>
               <w:cnfStyle w:val="000000000000" w:firstRow="0" w:lastRow="0" w:firstColumn="0" w:lastColumn="0" w:oddVBand="0" w:evenVBand="0" w:oddHBand="0" w:evenHBand="0" w:firstRowFirstColumn="0" w:firstRowLastColumn="0" w:lastRowFirstColumn="0" w:lastRowLastColumn="0"/>
               <w:rPr>
@@ -5381,6 +5532,7 @@
           </w:tcPr>
           <w:p>
             <w:pPr>
+              <w:spacing w:line="360" w:lineRule="auto"/>
               <w:jc w:val="both"/>
             </w:pPr>
           </w:p>
@@ -5391,6 +5543,7 @@
           </w:tcPr>
           <w:p>
             <w:pPr>
+              <w:spacing w:line="360" w:lineRule="auto"/>
               <w:jc w:val="both"/>
               <w:cnfStyle w:val="000000000000" w:firstRow="0" w:lastRow="0" w:firstColumn="0" w:lastColumn="0" w:oddVBand="0" w:evenVBand="0" w:oddHBand="0" w:evenHBand="0" w:firstRowFirstColumn="0" w:firstRowLastColumn="0" w:lastRowFirstColumn="0" w:lastRowLastColumn="0"/>
             </w:pPr>
@@ -5408,6 +5561,7 @@
           </w:tcPr>
           <w:p>
             <w:pPr>
+              <w:spacing w:line="360" w:lineRule="auto"/>
               <w:jc w:val="both"/>
               <w:cnfStyle w:val="000000000000" w:firstRow="0" w:lastRow="0" w:firstColumn="0" w:lastColumn="0" w:oddVBand="0" w:evenVBand="0" w:oddHBand="0" w:evenHBand="0" w:firstRowFirstColumn="0" w:firstRowLastColumn="0" w:lastRowFirstColumn="0" w:lastRowLastColumn="0"/>
             </w:pPr>
@@ -5422,6 +5576,7 @@
           </w:tcPr>
           <w:p>
             <w:pPr>
+              <w:spacing w:line="360" w:lineRule="auto"/>
               <w:jc w:val="both"/>
               <w:cnfStyle w:val="000000000000" w:firstRow="0" w:lastRow="0" w:firstColumn="0" w:lastColumn="0" w:oddVBand="0" w:evenVBand="0" w:oddHBand="0" w:evenHBand="0" w:firstRowFirstColumn="0" w:firstRowLastColumn="0" w:lastRowFirstColumn="0" w:lastRowLastColumn="0"/>
               <w:rPr>
@@ -5442,6 +5597,7 @@
           </w:tcPr>
           <w:p>
             <w:pPr>
+              <w:spacing w:line="360" w:lineRule="auto"/>
               <w:jc w:val="both"/>
               <w:cnfStyle w:val="000000000000" w:firstRow="0" w:lastRow="0" w:firstColumn="0" w:lastColumn="0" w:oddVBand="0" w:evenVBand="0" w:oddHBand="0" w:evenHBand="0" w:firstRowFirstColumn="0" w:firstRowLastColumn="0" w:lastRowFirstColumn="0" w:lastRowLastColumn="0"/>
               <w:rPr>
@@ -5465,6 +5621,7 @@
           </w:tcPr>
           <w:p>
             <w:pPr>
+              <w:spacing w:line="360" w:lineRule="auto"/>
               <w:jc w:val="both"/>
             </w:pPr>
           </w:p>
@@ -5475,6 +5632,7 @@
           </w:tcPr>
           <w:p>
             <w:pPr>
+              <w:spacing w:line="360" w:lineRule="auto"/>
               <w:jc w:val="both"/>
               <w:cnfStyle w:val="000000000000" w:firstRow="0" w:lastRow="0" w:firstColumn="0" w:lastColumn="0" w:oddVBand="0" w:evenVBand="0" w:oddHBand="0" w:evenHBand="0" w:firstRowFirstColumn="0" w:firstRowLastColumn="0" w:lastRowFirstColumn="0" w:lastRowLastColumn="0"/>
             </w:pPr>
@@ -5492,6 +5650,7 @@
           </w:tcPr>
           <w:p>
             <w:pPr>
+              <w:spacing w:line="360" w:lineRule="auto"/>
               <w:jc w:val="both"/>
               <w:cnfStyle w:val="000000000000" w:firstRow="0" w:lastRow="0" w:firstColumn="0" w:lastColumn="0" w:oddVBand="0" w:evenVBand="0" w:oddHBand="0" w:evenHBand="0" w:firstRowFirstColumn="0" w:firstRowLastColumn="0" w:lastRowFirstColumn="0" w:lastRowLastColumn="0"/>
             </w:pPr>
@@ -5506,6 +5665,7 @@
           </w:tcPr>
           <w:p>
             <w:pPr>
+              <w:spacing w:line="360" w:lineRule="auto"/>
               <w:jc w:val="both"/>
               <w:cnfStyle w:val="000000000000" w:firstRow="0" w:lastRow="0" w:firstColumn="0" w:lastColumn="0" w:oddVBand="0" w:evenVBand="0" w:oddHBand="0" w:evenHBand="0" w:firstRowFirstColumn="0" w:firstRowLastColumn="0" w:lastRowFirstColumn="0" w:lastRowLastColumn="0"/>
             </w:pPr>
@@ -5520,6 +5680,7 @@
           </w:tcPr>
           <w:p>
             <w:pPr>
+              <w:spacing w:line="360" w:lineRule="auto"/>
               <w:jc w:val="both"/>
               <w:cnfStyle w:val="000000000000" w:firstRow="0" w:lastRow="0" w:firstColumn="0" w:lastColumn="0" w:oddVBand="0" w:evenVBand="0" w:oddHBand="0" w:evenHBand="0" w:firstRowFirstColumn="0" w:firstRowLastColumn="0" w:lastRowFirstColumn="0" w:lastRowLastColumn="0"/>
             </w:pPr>
@@ -5537,6 +5698,7 @@
           </w:tcPr>
           <w:p>
             <w:pPr>
+              <w:spacing w:line="360" w:lineRule="auto"/>
               <w:jc w:val="both"/>
             </w:pPr>
           </w:p>
@@ -5547,6 +5709,7 @@
           </w:tcPr>
           <w:p>
             <w:pPr>
+              <w:spacing w:line="360" w:lineRule="auto"/>
               <w:jc w:val="both"/>
               <w:cnfStyle w:val="000000000000" w:firstRow="0" w:lastRow="0" w:firstColumn="0" w:lastColumn="0" w:oddVBand="0" w:evenVBand="0" w:oddHBand="0" w:evenHBand="0" w:firstRowFirstColumn="0" w:firstRowLastColumn="0" w:lastRowFirstColumn="0" w:lastRowLastColumn="0"/>
             </w:pPr>
@@ -5564,6 +5727,7 @@
           </w:tcPr>
           <w:p>
             <w:pPr>
+              <w:spacing w:line="360" w:lineRule="auto"/>
               <w:jc w:val="both"/>
               <w:cnfStyle w:val="000000000000" w:firstRow="0" w:lastRow="0" w:firstColumn="0" w:lastColumn="0" w:oddVBand="0" w:evenVBand="0" w:oddHBand="0" w:evenHBand="0" w:firstRowFirstColumn="0" w:firstRowLastColumn="0" w:lastRowFirstColumn="0" w:lastRowLastColumn="0"/>
             </w:pPr>
@@ -5578,6 +5742,7 @@
           </w:tcPr>
           <w:p>
             <w:pPr>
+              <w:spacing w:line="360" w:lineRule="auto"/>
               <w:jc w:val="both"/>
               <w:cnfStyle w:val="000000000000" w:firstRow="0" w:lastRow="0" w:firstColumn="0" w:lastColumn="0" w:oddVBand="0" w:evenVBand="0" w:oddHBand="0" w:evenHBand="0" w:firstRowFirstColumn="0" w:firstRowLastColumn="0" w:lastRowFirstColumn="0" w:lastRowLastColumn="0"/>
             </w:pPr>
@@ -5592,6 +5757,7 @@
           </w:tcPr>
           <w:p>
             <w:pPr>
+              <w:spacing w:line="360" w:lineRule="auto"/>
               <w:jc w:val="both"/>
               <w:cnfStyle w:val="000000000000" w:firstRow="0" w:lastRow="0" w:firstColumn="0" w:lastColumn="0" w:oddVBand="0" w:evenVBand="0" w:oddHBand="0" w:evenHBand="0" w:firstRowFirstColumn="0" w:firstRowLastColumn="0" w:lastRowFirstColumn="0" w:lastRowLastColumn="0"/>
             </w:pPr>
@@ -5609,6 +5775,7 @@
           </w:tcPr>
           <w:p>
             <w:pPr>
+              <w:spacing w:line="360" w:lineRule="auto"/>
               <w:jc w:val="both"/>
             </w:pPr>
           </w:p>
@@ -5619,6 +5786,7 @@
           </w:tcPr>
           <w:p>
             <w:pPr>
+              <w:spacing w:line="360" w:lineRule="auto"/>
               <w:jc w:val="both"/>
               <w:cnfStyle w:val="000000000000" w:firstRow="0" w:lastRow="0" w:firstColumn="0" w:lastColumn="0" w:oddVBand="0" w:evenVBand="0" w:oddHBand="0" w:evenHBand="0" w:firstRowFirstColumn="0" w:firstRowLastColumn="0" w:lastRowFirstColumn="0" w:lastRowLastColumn="0"/>
             </w:pPr>
@@ -5636,6 +5804,7 @@
           </w:tcPr>
           <w:p>
             <w:pPr>
+              <w:spacing w:line="360" w:lineRule="auto"/>
               <w:jc w:val="both"/>
               <w:cnfStyle w:val="000000000000" w:firstRow="0" w:lastRow="0" w:firstColumn="0" w:lastColumn="0" w:oddVBand="0" w:evenVBand="0" w:oddHBand="0" w:evenHBand="0" w:firstRowFirstColumn="0" w:firstRowLastColumn="0" w:lastRowFirstColumn="0" w:lastRowLastColumn="0"/>
             </w:pPr>
@@ -5668,6 +5837,7 @@
           </w:tcPr>
           <w:p>
             <w:pPr>
+              <w:spacing w:line="360" w:lineRule="auto"/>
               <w:jc w:val="both"/>
               <w:cnfStyle w:val="000000000000" w:firstRow="0" w:lastRow="0" w:firstColumn="0" w:lastColumn="0" w:oddVBand="0" w:evenVBand="0" w:oddHBand="0" w:evenHBand="0" w:firstRowFirstColumn="0" w:firstRowLastColumn="0" w:lastRowFirstColumn="0" w:lastRowLastColumn="0"/>
               <w:rPr>
@@ -5688,6 +5858,7 @@
           </w:tcPr>
           <w:p>
             <w:pPr>
+              <w:spacing w:line="360" w:lineRule="auto"/>
               <w:jc w:val="both"/>
               <w:cnfStyle w:val="000000000000" w:firstRow="0" w:lastRow="0" w:firstColumn="0" w:lastColumn="0" w:oddVBand="0" w:evenVBand="0" w:oddHBand="0" w:evenHBand="0" w:firstRowFirstColumn="0" w:firstRowLastColumn="0" w:lastRowFirstColumn="0" w:lastRowLastColumn="0"/>
               <w:rPr>
@@ -5711,6 +5882,7 @@
           </w:tcPr>
           <w:p>
             <w:pPr>
+              <w:spacing w:line="360" w:lineRule="auto"/>
               <w:jc w:val="both"/>
             </w:pPr>
           </w:p>
@@ -5721,6 +5893,7 @@
           </w:tcPr>
           <w:p>
             <w:pPr>
+              <w:spacing w:line="360" w:lineRule="auto"/>
               <w:jc w:val="both"/>
               <w:cnfStyle w:val="000000000000" w:firstRow="0" w:lastRow="0" w:firstColumn="0" w:lastColumn="0" w:oddVBand="0" w:evenVBand="0" w:oddHBand="0" w:evenHBand="0" w:firstRowFirstColumn="0" w:firstRowLastColumn="0" w:lastRowFirstColumn="0" w:lastRowLastColumn="0"/>
             </w:pPr>
@@ -5738,6 +5911,7 @@
           </w:tcPr>
           <w:p>
             <w:pPr>
+              <w:spacing w:line="360" w:lineRule="auto"/>
               <w:jc w:val="both"/>
               <w:cnfStyle w:val="000000000000" w:firstRow="0" w:lastRow="0" w:firstColumn="0" w:lastColumn="0" w:oddVBand="0" w:evenVBand="0" w:oddHBand="0" w:evenHBand="0" w:firstRowFirstColumn="0" w:firstRowLastColumn="0" w:lastRowFirstColumn="0" w:lastRowLastColumn="0"/>
             </w:pPr>
@@ -5760,6 +5934,7 @@
           </w:tcPr>
           <w:p>
             <w:pPr>
+              <w:spacing w:line="360" w:lineRule="auto"/>
               <w:jc w:val="both"/>
               <w:cnfStyle w:val="000000000000" w:firstRow="0" w:lastRow="0" w:firstColumn="0" w:lastColumn="0" w:oddVBand="0" w:evenVBand="0" w:oddHBand="0" w:evenHBand="0" w:firstRowFirstColumn="0" w:firstRowLastColumn="0" w:lastRowFirstColumn="0" w:lastRowLastColumn="0"/>
             </w:pPr>
@@ -5774,6 +5949,7 @@
           </w:tcPr>
           <w:p>
             <w:pPr>
+              <w:spacing w:line="360" w:lineRule="auto"/>
               <w:jc w:val="both"/>
               <w:cnfStyle w:val="000000000000" w:firstRow="0" w:lastRow="0" w:firstColumn="0" w:lastColumn="0" w:oddVBand="0" w:evenVBand="0" w:oddHBand="0" w:evenHBand="0" w:firstRowFirstColumn="0" w:firstRowLastColumn="0" w:lastRowFirstColumn="0" w:lastRowLastColumn="0"/>
             </w:pPr>
@@ -5791,6 +5967,7 @@
           </w:tcPr>
           <w:p>
             <w:pPr>
+              <w:spacing w:line="360" w:lineRule="auto"/>
               <w:jc w:val="both"/>
               <w:rPr>
                 <w:b w:val="0"/>
@@ -5803,6 +5980,7 @@
           </w:p>
           <w:p>
             <w:pPr>
+              <w:spacing w:line="360" w:lineRule="auto"/>
               <w:jc w:val="both"/>
             </w:pPr>
             <w:r>
@@ -5816,6 +5994,7 @@
           </w:tcPr>
           <w:p>
             <w:pPr>
+              <w:spacing w:line="360" w:lineRule="auto"/>
               <w:jc w:val="both"/>
               <w:cnfStyle w:val="000000000000" w:firstRow="0" w:lastRow="0" w:firstColumn="0" w:lastColumn="0" w:oddVBand="0" w:evenVBand="0" w:oddHBand="0" w:evenHBand="0" w:firstRowFirstColumn="0" w:firstRowLastColumn="0" w:lastRowFirstColumn="0" w:lastRowLastColumn="0"/>
             </w:pPr>
@@ -5830,6 +6009,7 @@
           </w:tcPr>
           <w:p>
             <w:pPr>
+              <w:spacing w:line="360" w:lineRule="auto"/>
               <w:jc w:val="both"/>
               <w:cnfStyle w:val="000000000000" w:firstRow="0" w:lastRow="0" w:firstColumn="0" w:lastColumn="0" w:oddVBand="0" w:evenVBand="0" w:oddHBand="0" w:evenHBand="0" w:firstRowFirstColumn="0" w:firstRowLastColumn="0" w:lastRowFirstColumn="0" w:lastRowLastColumn="0"/>
             </w:pPr>
@@ -5844,6 +6024,7 @@
           </w:tcPr>
           <w:p>
             <w:pPr>
+              <w:spacing w:line="360" w:lineRule="auto"/>
               <w:jc w:val="both"/>
               <w:cnfStyle w:val="000000000000" w:firstRow="0" w:lastRow="0" w:firstColumn="0" w:lastColumn="0" w:oddVBand="0" w:evenVBand="0" w:oddHBand="0" w:evenHBand="0" w:firstRowFirstColumn="0" w:firstRowLastColumn="0" w:lastRowFirstColumn="0" w:lastRowLastColumn="0"/>
             </w:pPr>
@@ -5858,6 +6039,7 @@
           </w:tcPr>
           <w:p>
             <w:pPr>
+              <w:spacing w:line="360" w:lineRule="auto"/>
               <w:jc w:val="both"/>
               <w:cnfStyle w:val="000000000000" w:firstRow="0" w:lastRow="0" w:firstColumn="0" w:lastColumn="0" w:oddVBand="0" w:evenVBand="0" w:oddHBand="0" w:evenHBand="0" w:firstRowFirstColumn="0" w:firstRowLastColumn="0" w:lastRowFirstColumn="0" w:lastRowLastColumn="0"/>
             </w:pPr>
@@ -5875,9 +6057,11 @@
           </w:tcPr>
           <w:p>
             <w:pPr>
-              <w:jc w:val="both"/>
-            </w:pPr>
-            <w:r>
+              <w:spacing w:line="360" w:lineRule="auto"/>
+              <w:jc w:val="both"/>
+            </w:pPr>
+            <w:r>
+              <w:lastRenderedPageBreak/>
               <w:t xml:space="preserve">        Entwurf</w:t>
             </w:r>
           </w:p>
@@ -5888,6 +6072,7 @@
           </w:tcPr>
           <w:p>
             <w:pPr>
+              <w:spacing w:line="360" w:lineRule="auto"/>
               <w:jc w:val="both"/>
               <w:cnfStyle w:val="000000000000" w:firstRow="0" w:lastRow="0" w:firstColumn="0" w:lastColumn="0" w:oddVBand="0" w:evenVBand="0" w:oddHBand="0" w:evenHBand="0" w:firstRowFirstColumn="0" w:firstRowLastColumn="0" w:lastRowFirstColumn="0" w:lastRowLastColumn="0"/>
             </w:pPr>
@@ -5902,6 +6087,7 @@
           </w:tcPr>
           <w:p>
             <w:pPr>
+              <w:spacing w:line="360" w:lineRule="auto"/>
               <w:jc w:val="both"/>
               <w:cnfStyle w:val="000000000000" w:firstRow="0" w:lastRow="0" w:firstColumn="0" w:lastColumn="0" w:oddVBand="0" w:evenVBand="0" w:oddHBand="0" w:evenHBand="0" w:firstRowFirstColumn="0" w:firstRowLastColumn="0" w:lastRowFirstColumn="0" w:lastRowLastColumn="0"/>
             </w:pPr>
@@ -5916,6 +6102,7 @@
           </w:tcPr>
           <w:p>
             <w:pPr>
+              <w:spacing w:line="360" w:lineRule="auto"/>
               <w:jc w:val="both"/>
               <w:cnfStyle w:val="000000000000" w:firstRow="0" w:lastRow="0" w:firstColumn="0" w:lastColumn="0" w:oddVBand="0" w:evenVBand="0" w:oddHBand="0" w:evenHBand="0" w:firstRowFirstColumn="0" w:firstRowLastColumn="0" w:lastRowFirstColumn="0" w:lastRowLastColumn="0"/>
             </w:pPr>
@@ -5930,6 +6117,7 @@
           </w:tcPr>
           <w:p>
             <w:pPr>
+              <w:spacing w:line="360" w:lineRule="auto"/>
               <w:jc w:val="both"/>
               <w:cnfStyle w:val="000000000000" w:firstRow="0" w:lastRow="0" w:firstColumn="0" w:lastColumn="0" w:oddVBand="0" w:evenVBand="0" w:oddHBand="0" w:evenHBand="0" w:firstRowFirstColumn="0" w:firstRowLastColumn="0" w:lastRowFirstColumn="0" w:lastRowLastColumn="0"/>
             </w:pPr>
@@ -5947,6 +6135,7 @@
           </w:tcPr>
           <w:p>
             <w:pPr>
+              <w:spacing w:line="360" w:lineRule="auto"/>
               <w:jc w:val="both"/>
             </w:pPr>
             <w:r>
@@ -5960,6 +6149,7 @@
           </w:tcPr>
           <w:p>
             <w:pPr>
+              <w:spacing w:line="360" w:lineRule="auto"/>
               <w:jc w:val="both"/>
               <w:cnfStyle w:val="000000000000" w:firstRow="0" w:lastRow="0" w:firstColumn="0" w:lastColumn="0" w:oddVBand="0" w:evenVBand="0" w:oddHBand="0" w:evenHBand="0" w:firstRowFirstColumn="0" w:firstRowLastColumn="0" w:lastRowFirstColumn="0" w:lastRowLastColumn="0"/>
             </w:pPr>
@@ -5977,6 +6167,7 @@
           </w:tcPr>
           <w:p>
             <w:pPr>
+              <w:spacing w:line="360" w:lineRule="auto"/>
               <w:jc w:val="both"/>
               <w:cnfStyle w:val="000000000000" w:firstRow="0" w:lastRow="0" w:firstColumn="0" w:lastColumn="0" w:oddVBand="0" w:evenVBand="0" w:oddHBand="0" w:evenHBand="0" w:firstRowFirstColumn="0" w:firstRowLastColumn="0" w:lastRowFirstColumn="0" w:lastRowLastColumn="0"/>
             </w:pPr>
@@ -5991,6 +6182,7 @@
           </w:tcPr>
           <w:p>
             <w:pPr>
+              <w:spacing w:line="360" w:lineRule="auto"/>
               <w:jc w:val="both"/>
               <w:cnfStyle w:val="000000000000" w:firstRow="0" w:lastRow="0" w:firstColumn="0" w:lastColumn="0" w:oddVBand="0" w:evenVBand="0" w:oddHBand="0" w:evenHBand="0" w:firstRowFirstColumn="0" w:firstRowLastColumn="0" w:lastRowFirstColumn="0" w:lastRowLastColumn="0"/>
             </w:pPr>
@@ -6005,6 +6197,7 @@
           </w:tcPr>
           <w:p>
             <w:pPr>
+              <w:spacing w:line="360" w:lineRule="auto"/>
               <w:jc w:val="both"/>
               <w:cnfStyle w:val="000000000000" w:firstRow="0" w:lastRow="0" w:firstColumn="0" w:lastColumn="0" w:oddVBand="0" w:evenVBand="0" w:oddHBand="0" w:evenHBand="0" w:firstRowFirstColumn="0" w:firstRowLastColumn="0" w:lastRowFirstColumn="0" w:lastRowLastColumn="0"/>
             </w:pPr>
@@ -6022,6 +6215,7 @@
           </w:tcPr>
           <w:p>
             <w:pPr>
+              <w:spacing w:line="360" w:lineRule="auto"/>
               <w:jc w:val="both"/>
             </w:pPr>
             <w:r>
@@ -6035,6 +6229,7 @@
           </w:tcPr>
           <w:p>
             <w:pPr>
+              <w:spacing w:line="360" w:lineRule="auto"/>
               <w:jc w:val="both"/>
               <w:cnfStyle w:val="000000000000" w:firstRow="0" w:lastRow="0" w:firstColumn="0" w:lastColumn="0" w:oddVBand="0" w:evenVBand="0" w:oddHBand="0" w:evenHBand="0" w:firstRowFirstColumn="0" w:firstRowLastColumn="0" w:lastRowFirstColumn="0" w:lastRowLastColumn="0"/>
             </w:pPr>
@@ -6052,6 +6247,7 @@
           </w:tcPr>
           <w:p>
             <w:pPr>
+              <w:spacing w:line="360" w:lineRule="auto"/>
               <w:jc w:val="both"/>
               <w:cnfStyle w:val="000000000000" w:firstRow="0" w:lastRow="0" w:firstColumn="0" w:lastColumn="0" w:oddVBand="0" w:evenVBand="0" w:oddHBand="0" w:evenHBand="0" w:firstRowFirstColumn="0" w:firstRowLastColumn="0" w:lastRowFirstColumn="0" w:lastRowLastColumn="0"/>
             </w:pPr>
@@ -6066,6 +6262,7 @@
           </w:tcPr>
           <w:p>
             <w:pPr>
+              <w:spacing w:line="360" w:lineRule="auto"/>
               <w:jc w:val="both"/>
               <w:cnfStyle w:val="000000000000" w:firstRow="0" w:lastRow="0" w:firstColumn="0" w:lastColumn="0" w:oddVBand="0" w:evenVBand="0" w:oddHBand="0" w:evenHBand="0" w:firstRowFirstColumn="0" w:firstRowLastColumn="0" w:lastRowFirstColumn="0" w:lastRowLastColumn="0"/>
             </w:pPr>
@@ -6080,6 +6277,7 @@
           </w:tcPr>
           <w:p>
             <w:pPr>
+              <w:spacing w:line="360" w:lineRule="auto"/>
               <w:jc w:val="both"/>
               <w:cnfStyle w:val="000000000000" w:firstRow="0" w:lastRow="0" w:firstColumn="0" w:lastColumn="0" w:oddVBand="0" w:evenVBand="0" w:oddHBand="0" w:evenHBand="0" w:firstRowFirstColumn="0" w:firstRowLastColumn="0" w:lastRowFirstColumn="0" w:lastRowLastColumn="0"/>
             </w:pPr>
@@ -6097,6 +6295,7 @@
           </w:tcPr>
           <w:p>
             <w:pPr>
+              <w:spacing w:line="360" w:lineRule="auto"/>
               <w:jc w:val="both"/>
             </w:pPr>
             <w:r>
@@ -6110,6 +6309,7 @@
           </w:tcPr>
           <w:p>
             <w:pPr>
+              <w:spacing w:line="360" w:lineRule="auto"/>
               <w:jc w:val="both"/>
               <w:cnfStyle w:val="000000000000" w:firstRow="0" w:lastRow="0" w:firstColumn="0" w:lastColumn="0" w:oddVBand="0" w:evenVBand="0" w:oddHBand="0" w:evenHBand="0" w:firstRowFirstColumn="0" w:firstRowLastColumn="0" w:lastRowFirstColumn="0" w:lastRowLastColumn="0"/>
             </w:pPr>
@@ -6127,6 +6327,7 @@
           </w:tcPr>
           <w:p>
             <w:pPr>
+              <w:spacing w:line="360" w:lineRule="auto"/>
               <w:jc w:val="both"/>
               <w:cnfStyle w:val="000000000000" w:firstRow="0" w:lastRow="0" w:firstColumn="0" w:lastColumn="0" w:oddVBand="0" w:evenVBand="0" w:oddHBand="0" w:evenHBand="0" w:firstRowFirstColumn="0" w:firstRowLastColumn="0" w:lastRowFirstColumn="0" w:lastRowLastColumn="0"/>
             </w:pPr>
@@ -6141,6 +6342,7 @@
           </w:tcPr>
           <w:p>
             <w:pPr>
+              <w:spacing w:line="360" w:lineRule="auto"/>
               <w:jc w:val="both"/>
               <w:cnfStyle w:val="000000000000" w:firstRow="0" w:lastRow="0" w:firstColumn="0" w:lastColumn="0" w:oddVBand="0" w:evenVBand="0" w:oddHBand="0" w:evenHBand="0" w:firstRowFirstColumn="0" w:firstRowLastColumn="0" w:lastRowFirstColumn="0" w:lastRowLastColumn="0"/>
             </w:pPr>
@@ -6155,6 +6357,7 @@
           </w:tcPr>
           <w:p>
             <w:pPr>
+              <w:spacing w:line="360" w:lineRule="auto"/>
               <w:jc w:val="both"/>
               <w:cnfStyle w:val="000000000000" w:firstRow="0" w:lastRow="0" w:firstColumn="0" w:lastColumn="0" w:oddVBand="0" w:evenVBand="0" w:oddHBand="0" w:evenHBand="0" w:firstRowFirstColumn="0" w:firstRowLastColumn="0" w:lastRowFirstColumn="0" w:lastRowLastColumn="0"/>
             </w:pPr>
@@ -6172,6 +6375,7 @@
           </w:tcPr>
           <w:p>
             <w:pPr>
+              <w:spacing w:line="360" w:lineRule="auto"/>
               <w:jc w:val="both"/>
             </w:pPr>
             <w:r>
@@ -6185,6 +6389,7 @@
           </w:tcPr>
           <w:p>
             <w:pPr>
+              <w:spacing w:line="360" w:lineRule="auto"/>
               <w:jc w:val="both"/>
               <w:cnfStyle w:val="000000000000" w:firstRow="0" w:lastRow="0" w:firstColumn="0" w:lastColumn="0" w:oddVBand="0" w:evenVBand="0" w:oddHBand="0" w:evenHBand="0" w:firstRowFirstColumn="0" w:firstRowLastColumn="0" w:lastRowFirstColumn="0" w:lastRowLastColumn="0"/>
             </w:pPr>
@@ -6202,6 +6407,7 @@
           </w:tcPr>
           <w:p>
             <w:pPr>
+              <w:spacing w:line="360" w:lineRule="auto"/>
               <w:jc w:val="both"/>
               <w:cnfStyle w:val="000000000000" w:firstRow="0" w:lastRow="0" w:firstColumn="0" w:lastColumn="0" w:oddVBand="0" w:evenVBand="0" w:oddHBand="0" w:evenHBand="0" w:firstRowFirstColumn="0" w:firstRowLastColumn="0" w:lastRowFirstColumn="0" w:lastRowLastColumn="0"/>
             </w:pPr>
@@ -6216,6 +6422,7 @@
           </w:tcPr>
           <w:p>
             <w:pPr>
+              <w:spacing w:line="360" w:lineRule="auto"/>
               <w:jc w:val="both"/>
               <w:cnfStyle w:val="000000000000" w:firstRow="0" w:lastRow="0" w:firstColumn="0" w:lastColumn="0" w:oddVBand="0" w:evenVBand="0" w:oddHBand="0" w:evenHBand="0" w:firstRowFirstColumn="0" w:firstRowLastColumn="0" w:lastRowFirstColumn="0" w:lastRowLastColumn="0"/>
             </w:pPr>
@@ -6230,6 +6437,7 @@
           </w:tcPr>
           <w:p>
             <w:pPr>
+              <w:spacing w:line="360" w:lineRule="auto"/>
               <w:jc w:val="both"/>
               <w:cnfStyle w:val="000000000000" w:firstRow="0" w:lastRow="0" w:firstColumn="0" w:lastColumn="0" w:oddVBand="0" w:evenVBand="0" w:oddHBand="0" w:evenHBand="0" w:firstRowFirstColumn="0" w:firstRowLastColumn="0" w:lastRowFirstColumn="0" w:lastRowLastColumn="0"/>
             </w:pPr>
@@ -6247,6 +6455,7 @@
           </w:tcPr>
           <w:p>
             <w:pPr>
+              <w:spacing w:line="360" w:lineRule="auto"/>
               <w:jc w:val="both"/>
             </w:pPr>
             <w:r>
@@ -6260,6 +6469,7 @@
           </w:tcPr>
           <w:p>
             <w:pPr>
+              <w:spacing w:line="360" w:lineRule="auto"/>
               <w:jc w:val="both"/>
               <w:cnfStyle w:val="000000000000" w:firstRow="0" w:lastRow="0" w:firstColumn="0" w:lastColumn="0" w:oddVBand="0" w:evenVBand="0" w:oddHBand="0" w:evenHBand="0" w:firstRowFirstColumn="0" w:firstRowLastColumn="0" w:lastRowFirstColumn="0" w:lastRowLastColumn="0"/>
             </w:pPr>
@@ -6277,6 +6487,7 @@
           </w:tcPr>
           <w:p>
             <w:pPr>
+              <w:spacing w:line="360" w:lineRule="auto"/>
               <w:jc w:val="both"/>
               <w:cnfStyle w:val="000000000000" w:firstRow="0" w:lastRow="0" w:firstColumn="0" w:lastColumn="0" w:oddVBand="0" w:evenVBand="0" w:oddHBand="0" w:evenHBand="0" w:firstRowFirstColumn="0" w:firstRowLastColumn="0" w:lastRowFirstColumn="0" w:lastRowLastColumn="0"/>
             </w:pPr>
@@ -6291,6 +6502,7 @@
           </w:tcPr>
           <w:p>
             <w:pPr>
+              <w:spacing w:line="360" w:lineRule="auto"/>
               <w:jc w:val="both"/>
               <w:cnfStyle w:val="000000000000" w:firstRow="0" w:lastRow="0" w:firstColumn="0" w:lastColumn="0" w:oddVBand="0" w:evenVBand="0" w:oddHBand="0" w:evenHBand="0" w:firstRowFirstColumn="0" w:firstRowLastColumn="0" w:lastRowFirstColumn="0" w:lastRowLastColumn="0"/>
             </w:pPr>
@@ -6305,6 +6517,7 @@
           </w:tcPr>
           <w:p>
             <w:pPr>
+              <w:spacing w:line="360" w:lineRule="auto"/>
               <w:jc w:val="both"/>
               <w:cnfStyle w:val="000000000000" w:firstRow="0" w:lastRow="0" w:firstColumn="0" w:lastColumn="0" w:oddVBand="0" w:evenVBand="0" w:oddHBand="0" w:evenHBand="0" w:firstRowFirstColumn="0" w:firstRowLastColumn="0" w:lastRowFirstColumn="0" w:lastRowLastColumn="0"/>
             </w:pPr>
@@ -6322,6 +6535,7 @@
           </w:tcPr>
           <w:p>
             <w:pPr>
+              <w:spacing w:line="360" w:lineRule="auto"/>
               <w:jc w:val="both"/>
             </w:pPr>
             <w:r>
@@ -6341,6 +6555,7 @@
           </w:tcPr>
           <w:p>
             <w:pPr>
+              <w:spacing w:line="360" w:lineRule="auto"/>
               <w:jc w:val="both"/>
               <w:cnfStyle w:val="000000000000" w:firstRow="0" w:lastRow="0" w:firstColumn="0" w:lastColumn="0" w:oddVBand="0" w:evenVBand="0" w:oddHBand="0" w:evenHBand="0" w:firstRowFirstColumn="0" w:firstRowLastColumn="0" w:lastRowFirstColumn="0" w:lastRowLastColumn="0"/>
             </w:pPr>
@@ -6355,6 +6570,7 @@
           </w:tcPr>
           <w:p>
             <w:pPr>
+              <w:spacing w:line="360" w:lineRule="auto"/>
               <w:jc w:val="both"/>
               <w:cnfStyle w:val="000000000000" w:firstRow="0" w:lastRow="0" w:firstColumn="0" w:lastColumn="0" w:oddVBand="0" w:evenVBand="0" w:oddHBand="0" w:evenHBand="0" w:firstRowFirstColumn="0" w:firstRowLastColumn="0" w:lastRowFirstColumn="0" w:lastRowLastColumn="0"/>
             </w:pPr>
@@ -6369,6 +6585,7 @@
           </w:tcPr>
           <w:p>
             <w:pPr>
+              <w:spacing w:line="360" w:lineRule="auto"/>
               <w:jc w:val="both"/>
               <w:cnfStyle w:val="000000000000" w:firstRow="0" w:lastRow="0" w:firstColumn="0" w:lastColumn="0" w:oddVBand="0" w:evenVBand="0" w:oddHBand="0" w:evenHBand="0" w:firstRowFirstColumn="0" w:firstRowLastColumn="0" w:lastRowFirstColumn="0" w:lastRowLastColumn="0"/>
             </w:pPr>
@@ -6383,6 +6600,7 @@
           </w:tcPr>
           <w:p>
             <w:pPr>
+              <w:spacing w:line="360" w:lineRule="auto"/>
               <w:jc w:val="both"/>
               <w:cnfStyle w:val="000000000000" w:firstRow="0" w:lastRow="0" w:firstColumn="0" w:lastColumn="0" w:oddVBand="0" w:evenVBand="0" w:oddHBand="0" w:evenHBand="0" w:firstRowFirstColumn="0" w:firstRowLastColumn="0" w:lastRowFirstColumn="0" w:lastRowLastColumn="0"/>
             </w:pPr>
@@ -6400,6 +6618,7 @@
           </w:tcPr>
           <w:p>
             <w:pPr>
+              <w:spacing w:line="360" w:lineRule="auto"/>
               <w:jc w:val="both"/>
             </w:pPr>
             <w:r>
@@ -6416,6 +6635,7 @@
           </w:tcPr>
           <w:p>
             <w:pPr>
+              <w:spacing w:line="360" w:lineRule="auto"/>
               <w:jc w:val="both"/>
               <w:cnfStyle w:val="000000000000" w:firstRow="0" w:lastRow="0" w:firstColumn="0" w:lastColumn="0" w:oddVBand="0" w:evenVBand="0" w:oddHBand="0" w:evenHBand="0" w:firstRowFirstColumn="0" w:firstRowLastColumn="0" w:lastRowFirstColumn="0" w:lastRowLastColumn="0"/>
             </w:pPr>
@@ -6433,6 +6653,7 @@
           </w:tcPr>
           <w:p>
             <w:pPr>
+              <w:spacing w:line="360" w:lineRule="auto"/>
               <w:jc w:val="both"/>
               <w:cnfStyle w:val="000000000000" w:firstRow="0" w:lastRow="0" w:firstColumn="0" w:lastColumn="0" w:oddVBand="0" w:evenVBand="0" w:oddHBand="0" w:evenHBand="0" w:firstRowFirstColumn="0" w:firstRowLastColumn="0" w:lastRowFirstColumn="0" w:lastRowLastColumn="0"/>
             </w:pPr>
@@ -6447,6 +6668,7 @@
           </w:tcPr>
           <w:p>
             <w:pPr>
+              <w:spacing w:line="360" w:lineRule="auto"/>
               <w:jc w:val="both"/>
               <w:cnfStyle w:val="000000000000" w:firstRow="0" w:lastRow="0" w:firstColumn="0" w:lastColumn="0" w:oddVBand="0" w:evenVBand="0" w:oddHBand="0" w:evenHBand="0" w:firstRowFirstColumn="0" w:firstRowLastColumn="0" w:lastRowFirstColumn="0" w:lastRowLastColumn="0"/>
             </w:pPr>
@@ -6461,6 +6683,7 @@
           </w:tcPr>
           <w:p>
             <w:pPr>
+              <w:spacing w:line="360" w:lineRule="auto"/>
               <w:jc w:val="both"/>
               <w:cnfStyle w:val="000000000000" w:firstRow="0" w:lastRow="0" w:firstColumn="0" w:lastColumn="0" w:oddVBand="0" w:evenVBand="0" w:oddHBand="0" w:evenHBand="0" w:firstRowFirstColumn="0" w:firstRowLastColumn="0" w:lastRowFirstColumn="0" w:lastRowLastColumn="0"/>
             </w:pPr>
@@ -6478,6 +6701,7 @@
           </w:tcPr>
           <w:p>
             <w:pPr>
+              <w:spacing w:line="360" w:lineRule="auto"/>
               <w:jc w:val="both"/>
             </w:pPr>
             <w:r>
@@ -6494,6 +6718,7 @@
           </w:tcPr>
           <w:p>
             <w:pPr>
+              <w:spacing w:line="360" w:lineRule="auto"/>
               <w:jc w:val="both"/>
               <w:cnfStyle w:val="000000000000" w:firstRow="0" w:lastRow="0" w:firstColumn="0" w:lastColumn="0" w:oddVBand="0" w:evenVBand="0" w:oddHBand="0" w:evenHBand="0" w:firstRowFirstColumn="0" w:firstRowLastColumn="0" w:lastRowFirstColumn="0" w:lastRowLastColumn="0"/>
             </w:pPr>
@@ -6511,6 +6736,7 @@
           </w:tcPr>
           <w:p>
             <w:pPr>
+              <w:spacing w:line="360" w:lineRule="auto"/>
               <w:jc w:val="both"/>
               <w:cnfStyle w:val="000000000000" w:firstRow="0" w:lastRow="0" w:firstColumn="0" w:lastColumn="0" w:oddVBand="0" w:evenVBand="0" w:oddHBand="0" w:evenHBand="0" w:firstRowFirstColumn="0" w:firstRowLastColumn="0" w:lastRowFirstColumn="0" w:lastRowLastColumn="0"/>
             </w:pPr>
@@ -6525,6 +6751,7 @@
           </w:tcPr>
           <w:p>
             <w:pPr>
+              <w:spacing w:line="360" w:lineRule="auto"/>
               <w:jc w:val="both"/>
               <w:cnfStyle w:val="000000000000" w:firstRow="0" w:lastRow="0" w:firstColumn="0" w:lastColumn="0" w:oddVBand="0" w:evenVBand="0" w:oddHBand="0" w:evenHBand="0" w:firstRowFirstColumn="0" w:firstRowLastColumn="0" w:lastRowFirstColumn="0" w:lastRowLastColumn="0"/>
             </w:pPr>
@@ -6539,6 +6766,7 @@
           </w:tcPr>
           <w:p>
             <w:pPr>
+              <w:spacing w:line="360" w:lineRule="auto"/>
               <w:jc w:val="both"/>
               <w:cnfStyle w:val="000000000000" w:firstRow="0" w:lastRow="0" w:firstColumn="0" w:lastColumn="0" w:oddVBand="0" w:evenVBand="0" w:oddHBand="0" w:evenHBand="0" w:firstRowFirstColumn="0" w:firstRowLastColumn="0" w:lastRowFirstColumn="0" w:lastRowLastColumn="0"/>
             </w:pPr>
@@ -6556,6 +6784,7 @@
           </w:tcPr>
           <w:p>
             <w:pPr>
+              <w:spacing w:line="360" w:lineRule="auto"/>
               <w:jc w:val="both"/>
             </w:pPr>
             <w:r>
@@ -6572,6 +6801,7 @@
           </w:tcPr>
           <w:p>
             <w:pPr>
+              <w:spacing w:line="360" w:lineRule="auto"/>
               <w:jc w:val="both"/>
               <w:cnfStyle w:val="000000000000" w:firstRow="0" w:lastRow="0" w:firstColumn="0" w:lastColumn="0" w:oddVBand="0" w:evenVBand="0" w:oddHBand="0" w:evenHBand="0" w:firstRowFirstColumn="0" w:firstRowLastColumn="0" w:lastRowFirstColumn="0" w:lastRowLastColumn="0"/>
             </w:pPr>
@@ -6589,6 +6819,7 @@
           </w:tcPr>
           <w:p>
             <w:pPr>
+              <w:spacing w:line="360" w:lineRule="auto"/>
               <w:jc w:val="both"/>
               <w:cnfStyle w:val="000000000000" w:firstRow="0" w:lastRow="0" w:firstColumn="0" w:lastColumn="0" w:oddVBand="0" w:evenVBand="0" w:oddHBand="0" w:evenHBand="0" w:firstRowFirstColumn="0" w:firstRowLastColumn="0" w:lastRowFirstColumn="0" w:lastRowLastColumn="0"/>
             </w:pPr>
@@ -6603,6 +6834,7 @@
           </w:tcPr>
           <w:p>
             <w:pPr>
+              <w:spacing w:line="360" w:lineRule="auto"/>
               <w:jc w:val="both"/>
               <w:cnfStyle w:val="000000000000" w:firstRow="0" w:lastRow="0" w:firstColumn="0" w:lastColumn="0" w:oddVBand="0" w:evenVBand="0" w:oddHBand="0" w:evenHBand="0" w:firstRowFirstColumn="0" w:firstRowLastColumn="0" w:lastRowFirstColumn="0" w:lastRowLastColumn="0"/>
               <w:rPr>
@@ -6623,6 +6855,7 @@
           </w:tcPr>
           <w:p>
             <w:pPr>
+              <w:spacing w:line="360" w:lineRule="auto"/>
               <w:jc w:val="both"/>
               <w:cnfStyle w:val="000000000000" w:firstRow="0" w:lastRow="0" w:firstColumn="0" w:lastColumn="0" w:oddVBand="0" w:evenVBand="0" w:oddHBand="0" w:evenHBand="0" w:firstRowFirstColumn="0" w:firstRowLastColumn="0" w:lastRowFirstColumn="0" w:lastRowLastColumn="0"/>
               <w:rPr>
@@ -6646,6 +6879,7 @@
           </w:tcPr>
           <w:p>
             <w:pPr>
+              <w:spacing w:line="360" w:lineRule="auto"/>
               <w:jc w:val="both"/>
             </w:pPr>
             <w:r>
@@ -6662,6 +6896,7 @@
           </w:tcPr>
           <w:p>
             <w:pPr>
+              <w:spacing w:line="360" w:lineRule="auto"/>
               <w:jc w:val="both"/>
               <w:cnfStyle w:val="000000000000" w:firstRow="0" w:lastRow="0" w:firstColumn="0" w:lastColumn="0" w:oddVBand="0" w:evenVBand="0" w:oddHBand="0" w:evenHBand="0" w:firstRowFirstColumn="0" w:firstRowLastColumn="0" w:lastRowFirstColumn="0" w:lastRowLastColumn="0"/>
             </w:pPr>
@@ -6679,6 +6914,7 @@
           </w:tcPr>
           <w:p>
             <w:pPr>
+              <w:spacing w:line="360" w:lineRule="auto"/>
               <w:jc w:val="both"/>
               <w:cnfStyle w:val="000000000000" w:firstRow="0" w:lastRow="0" w:firstColumn="0" w:lastColumn="0" w:oddVBand="0" w:evenVBand="0" w:oddHBand="0" w:evenHBand="0" w:firstRowFirstColumn="0" w:firstRowLastColumn="0" w:lastRowFirstColumn="0" w:lastRowLastColumn="0"/>
             </w:pPr>
@@ -6693,6 +6929,7 @@
           </w:tcPr>
           <w:p>
             <w:pPr>
+              <w:spacing w:line="360" w:lineRule="auto"/>
               <w:jc w:val="both"/>
               <w:cnfStyle w:val="000000000000" w:firstRow="0" w:lastRow="0" w:firstColumn="0" w:lastColumn="0" w:oddVBand="0" w:evenVBand="0" w:oddHBand="0" w:evenHBand="0" w:firstRowFirstColumn="0" w:firstRowLastColumn="0" w:lastRowFirstColumn="0" w:lastRowLastColumn="0"/>
             </w:pPr>
@@ -6707,6 +6944,7 @@
           </w:tcPr>
           <w:p>
             <w:pPr>
+              <w:spacing w:line="360" w:lineRule="auto"/>
               <w:jc w:val="both"/>
               <w:cnfStyle w:val="000000000000" w:firstRow="0" w:lastRow="0" w:firstColumn="0" w:lastColumn="0" w:oddVBand="0" w:evenVBand="0" w:oddHBand="0" w:evenHBand="0" w:firstRowFirstColumn="0" w:firstRowLastColumn="0" w:lastRowFirstColumn="0" w:lastRowLastColumn="0"/>
             </w:pPr>
@@ -6724,6 +6962,7 @@
           </w:tcPr>
           <w:p>
             <w:pPr>
+              <w:spacing w:line="360" w:lineRule="auto"/>
               <w:jc w:val="both"/>
             </w:pPr>
             <w:r>
@@ -6740,6 +6979,7 @@
           </w:tcPr>
           <w:p>
             <w:pPr>
+              <w:spacing w:line="360" w:lineRule="auto"/>
               <w:jc w:val="both"/>
               <w:cnfStyle w:val="000000000000" w:firstRow="0" w:lastRow="0" w:firstColumn="0" w:lastColumn="0" w:oddVBand="0" w:evenVBand="0" w:oddHBand="0" w:evenHBand="0" w:firstRowFirstColumn="0" w:firstRowLastColumn="0" w:lastRowFirstColumn="0" w:lastRowLastColumn="0"/>
             </w:pPr>
@@ -6757,6 +6997,7 @@
           </w:tcPr>
           <w:p>
             <w:pPr>
+              <w:spacing w:line="360" w:lineRule="auto"/>
               <w:jc w:val="both"/>
               <w:cnfStyle w:val="000000000000" w:firstRow="0" w:lastRow="0" w:firstColumn="0" w:lastColumn="0" w:oddVBand="0" w:evenVBand="0" w:oddHBand="0" w:evenHBand="0" w:firstRowFirstColumn="0" w:firstRowLastColumn="0" w:lastRowFirstColumn="0" w:lastRowLastColumn="0"/>
             </w:pPr>
@@ -6771,6 +7012,7 @@
           </w:tcPr>
           <w:p>
             <w:pPr>
+              <w:spacing w:line="360" w:lineRule="auto"/>
               <w:jc w:val="both"/>
               <w:cnfStyle w:val="000000000000" w:firstRow="0" w:lastRow="0" w:firstColumn="0" w:lastColumn="0" w:oddVBand="0" w:evenVBand="0" w:oddHBand="0" w:evenHBand="0" w:firstRowFirstColumn="0" w:firstRowLastColumn="0" w:lastRowFirstColumn="0" w:lastRowLastColumn="0"/>
               <w:rPr>
@@ -6791,6 +7033,7 @@
           </w:tcPr>
           <w:p>
             <w:pPr>
+              <w:spacing w:line="360" w:lineRule="auto"/>
               <w:jc w:val="both"/>
               <w:cnfStyle w:val="000000000000" w:firstRow="0" w:lastRow="0" w:firstColumn="0" w:lastColumn="0" w:oddVBand="0" w:evenVBand="0" w:oddHBand="0" w:evenHBand="0" w:firstRowFirstColumn="0" w:firstRowLastColumn="0" w:lastRowFirstColumn="0" w:lastRowLastColumn="0"/>
               <w:rPr>
@@ -6814,6 +7057,7 @@
           </w:tcPr>
           <w:p>
             <w:pPr>
+              <w:spacing w:line="360" w:lineRule="auto"/>
               <w:jc w:val="both"/>
             </w:pPr>
             <w:r>
@@ -6830,6 +7074,7 @@
           </w:tcPr>
           <w:p>
             <w:pPr>
+              <w:spacing w:line="360" w:lineRule="auto"/>
               <w:jc w:val="both"/>
               <w:cnfStyle w:val="000000000000" w:firstRow="0" w:lastRow="0" w:firstColumn="0" w:lastColumn="0" w:oddVBand="0" w:evenVBand="0" w:oddHBand="0" w:evenHBand="0" w:firstRowFirstColumn="0" w:firstRowLastColumn="0" w:lastRowFirstColumn="0" w:lastRowLastColumn="0"/>
             </w:pPr>
@@ -6847,6 +7092,7 @@
           </w:tcPr>
           <w:p>
             <w:pPr>
+              <w:spacing w:line="360" w:lineRule="auto"/>
               <w:jc w:val="both"/>
               <w:cnfStyle w:val="000000000000" w:firstRow="0" w:lastRow="0" w:firstColumn="0" w:lastColumn="0" w:oddVBand="0" w:evenVBand="0" w:oddHBand="0" w:evenHBand="0" w:firstRowFirstColumn="0" w:firstRowLastColumn="0" w:lastRowFirstColumn="0" w:lastRowLastColumn="0"/>
             </w:pPr>
@@ -6861,6 +7107,7 @@
           </w:tcPr>
           <w:p>
             <w:pPr>
+              <w:spacing w:line="360" w:lineRule="auto"/>
               <w:jc w:val="both"/>
               <w:cnfStyle w:val="000000000000" w:firstRow="0" w:lastRow="0" w:firstColumn="0" w:lastColumn="0" w:oddVBand="0" w:evenVBand="0" w:oddHBand="0" w:evenHBand="0" w:firstRowFirstColumn="0" w:firstRowLastColumn="0" w:lastRowFirstColumn="0" w:lastRowLastColumn="0"/>
             </w:pPr>
@@ -6875,6 +7122,7 @@
           </w:tcPr>
           <w:p>
             <w:pPr>
+              <w:spacing w:line="360" w:lineRule="auto"/>
               <w:jc w:val="both"/>
               <w:cnfStyle w:val="000000000000" w:firstRow="0" w:lastRow="0" w:firstColumn="0" w:lastColumn="0" w:oddVBand="0" w:evenVBand="0" w:oddHBand="0" w:evenHBand="0" w:firstRowFirstColumn="0" w:firstRowLastColumn="0" w:lastRowFirstColumn="0" w:lastRowLastColumn="0"/>
             </w:pPr>
@@ -6892,6 +7140,7 @@
           </w:tcPr>
           <w:p>
             <w:pPr>
+              <w:spacing w:line="360" w:lineRule="auto"/>
               <w:jc w:val="both"/>
             </w:pPr>
             <w:r>
@@ -6905,6 +7154,7 @@
           </w:tcPr>
           <w:p>
             <w:pPr>
+              <w:spacing w:line="360" w:lineRule="auto"/>
               <w:jc w:val="both"/>
               <w:cnfStyle w:val="000000000000" w:firstRow="0" w:lastRow="0" w:firstColumn="0" w:lastColumn="0" w:oddVBand="0" w:evenVBand="0" w:oddHBand="0" w:evenHBand="0" w:firstRowFirstColumn="0" w:firstRowLastColumn="0" w:lastRowFirstColumn="0" w:lastRowLastColumn="0"/>
             </w:pPr>
@@ -6919,6 +7169,7 @@
           </w:tcPr>
           <w:p>
             <w:pPr>
+              <w:spacing w:line="360" w:lineRule="auto"/>
               <w:jc w:val="both"/>
               <w:cnfStyle w:val="000000000000" w:firstRow="0" w:lastRow="0" w:firstColumn="0" w:lastColumn="0" w:oddVBand="0" w:evenVBand="0" w:oddHBand="0" w:evenHBand="0" w:firstRowFirstColumn="0" w:firstRowLastColumn="0" w:lastRowFirstColumn="0" w:lastRowLastColumn="0"/>
             </w:pPr>
@@ -6933,6 +7184,7 @@
           </w:tcPr>
           <w:p>
             <w:pPr>
+              <w:spacing w:line="360" w:lineRule="auto"/>
               <w:jc w:val="both"/>
               <w:cnfStyle w:val="000000000000" w:firstRow="0" w:lastRow="0" w:firstColumn="0" w:lastColumn="0" w:oddVBand="0" w:evenVBand="0" w:oddHBand="0" w:evenHBand="0" w:firstRowFirstColumn="0" w:firstRowLastColumn="0" w:lastRowFirstColumn="0" w:lastRowLastColumn="0"/>
             </w:pPr>
@@ -6947,6 +7199,7 @@
           </w:tcPr>
           <w:p>
             <w:pPr>
+              <w:spacing w:line="360" w:lineRule="auto"/>
               <w:jc w:val="both"/>
               <w:cnfStyle w:val="000000000000" w:firstRow="0" w:lastRow="0" w:firstColumn="0" w:lastColumn="0" w:oddVBand="0" w:evenVBand="0" w:oddHBand="0" w:evenHBand="0" w:firstRowFirstColumn="0" w:firstRowLastColumn="0" w:lastRowFirstColumn="0" w:lastRowLastColumn="0"/>
             </w:pPr>
@@ -6964,6 +7217,7 @@
           </w:tcPr>
           <w:p>
             <w:pPr>
+              <w:spacing w:line="360" w:lineRule="auto"/>
               <w:jc w:val="both"/>
             </w:pPr>
           </w:p>
@@ -6974,6 +7228,7 @@
           </w:tcPr>
           <w:p>
             <w:pPr>
+              <w:spacing w:line="360" w:lineRule="auto"/>
               <w:jc w:val="both"/>
               <w:cnfStyle w:val="000000000000" w:firstRow="0" w:lastRow="0" w:firstColumn="0" w:lastColumn="0" w:oddVBand="0" w:evenVBand="0" w:oddHBand="0" w:evenHBand="0" w:firstRowFirstColumn="0" w:firstRowLastColumn="0" w:lastRowFirstColumn="0" w:lastRowLastColumn="0"/>
             </w:pPr>
@@ -6991,6 +7246,7 @@
           </w:tcPr>
           <w:p>
             <w:pPr>
+              <w:spacing w:line="360" w:lineRule="auto"/>
               <w:jc w:val="both"/>
               <w:cnfStyle w:val="000000000000" w:firstRow="0" w:lastRow="0" w:firstColumn="0" w:lastColumn="0" w:oddVBand="0" w:evenVBand="0" w:oddHBand="0" w:evenHBand="0" w:firstRowFirstColumn="0" w:firstRowLastColumn="0" w:lastRowFirstColumn="0" w:lastRowLastColumn="0"/>
             </w:pPr>
@@ -7005,6 +7261,7 @@
           </w:tcPr>
           <w:p>
             <w:pPr>
+              <w:spacing w:line="360" w:lineRule="auto"/>
               <w:jc w:val="both"/>
               <w:cnfStyle w:val="000000000000" w:firstRow="0" w:lastRow="0" w:firstColumn="0" w:lastColumn="0" w:oddVBand="0" w:evenVBand="0" w:oddHBand="0" w:evenHBand="0" w:firstRowFirstColumn="0" w:firstRowLastColumn="0" w:lastRowFirstColumn="0" w:lastRowLastColumn="0"/>
             </w:pPr>
@@ -7019,6 +7276,7 @@
           </w:tcPr>
           <w:p>
             <w:pPr>
+              <w:spacing w:line="360" w:lineRule="auto"/>
               <w:jc w:val="both"/>
               <w:cnfStyle w:val="000000000000" w:firstRow="0" w:lastRow="0" w:firstColumn="0" w:lastColumn="0" w:oddVBand="0" w:evenVBand="0" w:oddHBand="0" w:evenHBand="0" w:firstRowFirstColumn="0" w:firstRowLastColumn="0" w:lastRowFirstColumn="0" w:lastRowLastColumn="0"/>
             </w:pPr>
@@ -7036,6 +7294,7 @@
           </w:tcPr>
           <w:p>
             <w:pPr>
+              <w:spacing w:line="360" w:lineRule="auto"/>
               <w:jc w:val="both"/>
             </w:pPr>
           </w:p>
@@ -7046,6 +7305,7 @@
           </w:tcPr>
           <w:p>
             <w:pPr>
+              <w:spacing w:line="360" w:lineRule="auto"/>
               <w:jc w:val="both"/>
               <w:cnfStyle w:val="000000000000" w:firstRow="0" w:lastRow="0" w:firstColumn="0" w:lastColumn="0" w:oddVBand="0" w:evenVBand="0" w:oddHBand="0" w:evenHBand="0" w:firstRowFirstColumn="0" w:firstRowLastColumn="0" w:lastRowFirstColumn="0" w:lastRowLastColumn="0"/>
             </w:pPr>
@@ -7063,6 +7323,7 @@
           </w:tcPr>
           <w:p>
             <w:pPr>
+              <w:spacing w:line="360" w:lineRule="auto"/>
               <w:jc w:val="both"/>
               <w:cnfStyle w:val="000000000000" w:firstRow="0" w:lastRow="0" w:firstColumn="0" w:lastColumn="0" w:oddVBand="0" w:evenVBand="0" w:oddHBand="0" w:evenHBand="0" w:firstRowFirstColumn="0" w:firstRowLastColumn="0" w:lastRowFirstColumn="0" w:lastRowLastColumn="0"/>
             </w:pPr>
@@ -7077,6 +7338,7 @@
           </w:tcPr>
           <w:p>
             <w:pPr>
+              <w:spacing w:line="360" w:lineRule="auto"/>
               <w:jc w:val="both"/>
               <w:cnfStyle w:val="000000000000" w:firstRow="0" w:lastRow="0" w:firstColumn="0" w:lastColumn="0" w:oddVBand="0" w:evenVBand="0" w:oddHBand="0" w:evenHBand="0" w:firstRowFirstColumn="0" w:firstRowLastColumn="0" w:lastRowFirstColumn="0" w:lastRowLastColumn="0"/>
             </w:pPr>
@@ -7091,6 +7353,7 @@
           </w:tcPr>
           <w:p>
             <w:pPr>
+              <w:spacing w:line="360" w:lineRule="auto"/>
               <w:jc w:val="both"/>
               <w:cnfStyle w:val="000000000000" w:firstRow="0" w:lastRow="0" w:firstColumn="0" w:lastColumn="0" w:oddVBand="0" w:evenVBand="0" w:oddHBand="0" w:evenHBand="0" w:firstRowFirstColumn="0" w:firstRowLastColumn="0" w:lastRowFirstColumn="0" w:lastRowLastColumn="0"/>
             </w:pPr>
@@ -7108,6 +7371,7 @@
           </w:tcPr>
           <w:p>
             <w:pPr>
+              <w:spacing w:line="360" w:lineRule="auto"/>
               <w:jc w:val="both"/>
             </w:pPr>
             <w:r>
@@ -7121,6 +7385,7 @@
           </w:tcPr>
           <w:p>
             <w:pPr>
+              <w:spacing w:line="360" w:lineRule="auto"/>
               <w:jc w:val="both"/>
               <w:cnfStyle w:val="000000000000" w:firstRow="0" w:lastRow="0" w:firstColumn="0" w:lastColumn="0" w:oddVBand="0" w:evenVBand="0" w:oddHBand="0" w:evenHBand="0" w:firstRowFirstColumn="0" w:firstRowLastColumn="0" w:lastRowFirstColumn="0" w:lastRowLastColumn="0"/>
             </w:pPr>
@@ -7132,6 +7397,7 @@
           </w:tcPr>
           <w:p>
             <w:pPr>
+              <w:spacing w:line="360" w:lineRule="auto"/>
               <w:jc w:val="both"/>
               <w:cnfStyle w:val="000000000000" w:firstRow="0" w:lastRow="0" w:firstColumn="0" w:lastColumn="0" w:oddVBand="0" w:evenVBand="0" w:oddHBand="0" w:evenHBand="0" w:firstRowFirstColumn="0" w:firstRowLastColumn="0" w:lastRowFirstColumn="0" w:lastRowLastColumn="0"/>
             </w:pPr>
@@ -7146,6 +7412,7 @@
           </w:tcPr>
           <w:p>
             <w:pPr>
+              <w:spacing w:line="360" w:lineRule="auto"/>
               <w:jc w:val="both"/>
               <w:cnfStyle w:val="000000000000" w:firstRow="0" w:lastRow="0" w:firstColumn="0" w:lastColumn="0" w:oddVBand="0" w:evenVBand="0" w:oddHBand="0" w:evenHBand="0" w:firstRowFirstColumn="0" w:firstRowLastColumn="0" w:lastRowFirstColumn="0" w:lastRowLastColumn="0"/>
             </w:pPr>
@@ -7160,6 +7427,7 @@
           </w:tcPr>
           <w:p>
             <w:pPr>
+              <w:spacing w:line="360" w:lineRule="auto"/>
               <w:jc w:val="both"/>
               <w:cnfStyle w:val="000000000000" w:firstRow="0" w:lastRow="0" w:firstColumn="0" w:lastColumn="0" w:oddVBand="0" w:evenVBand="0" w:oddHBand="0" w:evenHBand="0" w:firstRowFirstColumn="0" w:firstRowLastColumn="0" w:lastRowFirstColumn="0" w:lastRowLastColumn="0"/>
             </w:pPr>
@@ -7177,6 +7445,7 @@
           </w:tcPr>
           <w:p>
             <w:pPr>
+              <w:spacing w:line="360" w:lineRule="auto"/>
               <w:jc w:val="both"/>
             </w:pPr>
             <w:r>
@@ -7190,6 +7459,7 @@
           </w:tcPr>
           <w:p>
             <w:pPr>
+              <w:spacing w:line="360" w:lineRule="auto"/>
               <w:jc w:val="both"/>
               <w:cnfStyle w:val="000000000000" w:firstRow="0" w:lastRow="0" w:firstColumn="0" w:lastColumn="0" w:oddVBand="0" w:evenVBand="0" w:oddHBand="0" w:evenHBand="0" w:firstRowFirstColumn="0" w:firstRowLastColumn="0" w:lastRowFirstColumn="0" w:lastRowLastColumn="0"/>
             </w:pPr>
@@ -7201,6 +7471,7 @@
           </w:tcPr>
           <w:p>
             <w:pPr>
+              <w:spacing w:line="360" w:lineRule="auto"/>
               <w:jc w:val="both"/>
               <w:cnfStyle w:val="000000000000" w:firstRow="0" w:lastRow="0" w:firstColumn="0" w:lastColumn="0" w:oddVBand="0" w:evenVBand="0" w:oddHBand="0" w:evenHBand="0" w:firstRowFirstColumn="0" w:firstRowLastColumn="0" w:lastRowFirstColumn="0" w:lastRowLastColumn="0"/>
             </w:pPr>
@@ -7215,6 +7486,7 @@
           </w:tcPr>
           <w:p>
             <w:pPr>
+              <w:spacing w:line="360" w:lineRule="auto"/>
               <w:jc w:val="both"/>
               <w:cnfStyle w:val="000000000000" w:firstRow="0" w:lastRow="0" w:firstColumn="0" w:lastColumn="0" w:oddVBand="0" w:evenVBand="0" w:oddHBand="0" w:evenHBand="0" w:firstRowFirstColumn="0" w:firstRowLastColumn="0" w:lastRowFirstColumn="0" w:lastRowLastColumn="0"/>
             </w:pPr>
@@ -7229,6 +7501,7 @@
           </w:tcPr>
           <w:p>
             <w:pPr>
+              <w:spacing w:line="360" w:lineRule="auto"/>
               <w:jc w:val="both"/>
               <w:cnfStyle w:val="000000000000" w:firstRow="0" w:lastRow="0" w:firstColumn="0" w:lastColumn="0" w:oddVBand="0" w:evenVBand="0" w:oddHBand="0" w:evenHBand="0" w:firstRowFirstColumn="0" w:firstRowLastColumn="0" w:lastRowFirstColumn="0" w:lastRowLastColumn="0"/>
             </w:pPr>
@@ -7241,6 +7514,7 @@
     </w:tbl>
     <w:p>
       <w:pPr>
+        <w:spacing w:line="360" w:lineRule="auto"/>
         <w:jc w:val="both"/>
       </w:pPr>
       <w:r>
@@ -7249,52 +7523,50 @@
     </w:p>
     <w:p>
       <w:pPr>
+        <w:pStyle w:val="Heading2"/>
+      </w:pPr>
+      <w:bookmarkStart w:id="17" w:name="_Toc24221755"/>
+      <w:r>
+        <w:lastRenderedPageBreak/>
+        <w:t>Kosten</w:t>
+      </w:r>
+      <w:bookmarkEnd w:id="16"/>
+      <w:bookmarkEnd w:id="17"/>
+      <w:r>
+        <w:t xml:space="preserve"> </w:t>
+      </w:r>
+    </w:p>
+    <w:p>
+      <w:pPr>
+        <w:spacing w:line="360" w:lineRule="auto"/>
         <w:jc w:val="both"/>
       </w:pPr>
-    </w:p>
-    <w:p>
-      <w:pPr>
-        <w:pStyle w:val="Heading2"/>
-        <w:jc w:val="both"/>
-      </w:pPr>
-      <w:bookmarkStart w:id="18" w:name="_Toc24221755"/>
-      <w:r>
-        <w:t>Kosten</w:t>
-      </w:r>
-      <w:bookmarkEnd w:id="17"/>
-      <w:bookmarkEnd w:id="18"/>
+      <w:r>
+        <w:t xml:space="preserve">Kosten </w:t>
+      </w:r>
+      <w:r>
+        <w:t>des Projekts</w:t>
+      </w:r>
+      <w:r>
+        <w:t xml:space="preserve"> setzen sich aus den Personalkosten und den Kosten für Sachmittel zusammen. </w:t>
+      </w:r>
+      <w:r>
+        <w:t>Die genutzten Sachmittel</w:t>
+      </w:r>
       <w:r>
         <w:t xml:space="preserve"> </w:t>
       </w:r>
-    </w:p>
-    <w:p>
-      <w:pPr>
-        <w:jc w:val="both"/>
-      </w:pPr>
-      <w:r>
-        <w:t xml:space="preserve">Kosten </w:t>
-      </w:r>
-      <w:r>
-        <w:t>des Projekts</w:t>
-      </w:r>
-      <w:r>
-        <w:t xml:space="preserve"> setzen sich aus den Personalkosten und den Kosten für Sachmittel zusammen. </w:t>
-      </w:r>
-      <w:r>
-        <w:t>Die genutzten Sachmittel</w:t>
-      </w:r>
-      <w:r>
-        <w:t xml:space="preserve"> </w:t>
-      </w:r>
       <w:r>
         <w:t>sind</w:t>
       </w:r>
       <w:r>
-        <w:t xml:space="preserve"> jedoch bereits in den Personalkosten enthalten. Der interne </w:t>
-      </w:r>
-      <w:r>
-        <w:lastRenderedPageBreak/>
-        <w:t>Verrechnungssatz für einen Entwickler ist bei GESIS 60€. Die Kostenaufstellung kann Tabelle 2 entnommen werden.</w:t>
+        <w:t xml:space="preserve"> jedoch bereits in den Personalkosten enthalten. Der interne Verrechnungssatz für einen Entwickler </w:t>
+      </w:r>
+      <w:r>
+        <w:t>beträgt</w:t>
+      </w:r>
+      <w:r>
+        <w:t xml:space="preserve"> bei GESIS 60€. Die Kostenaufstellung kann Tabelle 2 entnommen werden.</w:t>
       </w:r>
     </w:p>
     <w:tbl>
@@ -7317,6 +7589,7 @@
           </w:tcPr>
           <w:p>
             <w:pPr>
+              <w:spacing w:line="360" w:lineRule="auto"/>
               <w:jc w:val="both"/>
             </w:pPr>
             <w:r>
@@ -7330,6 +7603,7 @@
           </w:tcPr>
           <w:p>
             <w:pPr>
+              <w:spacing w:line="360" w:lineRule="auto"/>
               <w:jc w:val="both"/>
             </w:pPr>
             <w:r>
@@ -7343,6 +7617,7 @@
           </w:tcPr>
           <w:p>
             <w:pPr>
+              <w:spacing w:line="360" w:lineRule="auto"/>
               <w:jc w:val="both"/>
             </w:pPr>
             <w:r>
@@ -7356,6 +7631,7 @@
           </w:tcPr>
           <w:p>
             <w:pPr>
+              <w:spacing w:line="360" w:lineRule="auto"/>
               <w:jc w:val="both"/>
             </w:pPr>
             <w:r>
@@ -7369,6 +7645,7 @@
           </w:tcPr>
           <w:p>
             <w:pPr>
+              <w:spacing w:line="360" w:lineRule="auto"/>
               <w:jc w:val="both"/>
             </w:pPr>
             <w:r>
@@ -7387,6 +7664,7 @@
           </w:tcPr>
           <w:p>
             <w:pPr>
+              <w:spacing w:line="360" w:lineRule="auto"/>
               <w:jc w:val="both"/>
             </w:pPr>
             <w:r>
@@ -7405,6 +7683,7 @@
           </w:tcPr>
           <w:p>
             <w:pPr>
+              <w:spacing w:line="360" w:lineRule="auto"/>
               <w:jc w:val="both"/>
             </w:pPr>
             <w:r>
@@ -7413,6 +7692,7 @@
           </w:p>
           <w:p>
             <w:pPr>
+              <w:spacing w:line="360" w:lineRule="auto"/>
               <w:jc w:val="both"/>
             </w:pPr>
             <w:r>
@@ -7426,6 +7706,7 @@
           </w:tcPr>
           <w:p>
             <w:pPr>
+              <w:spacing w:line="360" w:lineRule="auto"/>
               <w:jc w:val="both"/>
             </w:pPr>
             <w:r>
@@ -7439,6 +7720,7 @@
           </w:tcPr>
           <w:p>
             <w:pPr>
+              <w:spacing w:line="360" w:lineRule="auto"/>
               <w:jc w:val="both"/>
             </w:pPr>
             <w:r>
@@ -7452,6 +7734,7 @@
           </w:tcPr>
           <w:p>
             <w:pPr>
+              <w:spacing w:line="360" w:lineRule="auto"/>
               <w:jc w:val="both"/>
             </w:pPr>
             <w:r>
@@ -7470,6 +7753,7 @@
           </w:tcPr>
           <w:p>
             <w:pPr>
+              <w:spacing w:line="360" w:lineRule="auto"/>
               <w:jc w:val="both"/>
             </w:pPr>
             <w:r>
@@ -7483,6 +7767,7 @@
           </w:tcPr>
           <w:p>
             <w:pPr>
+              <w:spacing w:line="360" w:lineRule="auto"/>
               <w:jc w:val="both"/>
             </w:pPr>
             <w:r>
@@ -7496,6 +7781,7 @@
           </w:tcPr>
           <w:p>
             <w:pPr>
+              <w:spacing w:line="360" w:lineRule="auto"/>
               <w:jc w:val="both"/>
             </w:pPr>
             <w:r>
@@ -7509,6 +7795,7 @@
           </w:tcPr>
           <w:p>
             <w:pPr>
+              <w:spacing w:line="360" w:lineRule="auto"/>
               <w:jc w:val="both"/>
             </w:pPr>
             <w:r>
@@ -7522,6 +7809,7 @@
           </w:tcPr>
           <w:p>
             <w:pPr>
+              <w:spacing w:line="360" w:lineRule="auto"/>
               <w:jc w:val="both"/>
             </w:pPr>
             <w:r>
@@ -7537,6 +7825,7 @@
           </w:tcPr>
           <w:p>
             <w:pPr>
+              <w:spacing w:line="360" w:lineRule="auto"/>
               <w:jc w:val="both"/>
               <w:rPr>
                 <w:b/>
@@ -7558,6 +7847,7 @@
           </w:tcPr>
           <w:p>
             <w:pPr>
+              <w:spacing w:line="360" w:lineRule="auto"/>
               <w:jc w:val="both"/>
               <w:rPr>
                 <w:b/>
@@ -7572,6 +7862,7 @@
           </w:tcPr>
           <w:p>
             <w:pPr>
+              <w:spacing w:line="360" w:lineRule="auto"/>
               <w:jc w:val="both"/>
               <w:rPr>
                 <w:b/>
@@ -7586,6 +7877,7 @@
           </w:tcPr>
           <w:p>
             <w:pPr>
+              <w:spacing w:line="360" w:lineRule="auto"/>
               <w:jc w:val="both"/>
               <w:rPr>
                 <w:b/>
@@ -7607,6 +7899,7 @@
           </w:tcPr>
           <w:p>
             <w:pPr>
+              <w:spacing w:line="360" w:lineRule="auto"/>
               <w:jc w:val="both"/>
               <w:rPr>
                 <w:b/>
@@ -7633,6 +7926,7 @@
     </w:tbl>
     <w:p>
       <w:pPr>
+        <w:spacing w:line="360" w:lineRule="auto"/>
         <w:jc w:val="both"/>
       </w:pPr>
       <w:r>
@@ -7641,27 +7935,28 @@
     </w:p>
     <w:p>
       <w:pPr>
+        <w:spacing w:line="360" w:lineRule="auto"/>
         <w:jc w:val="both"/>
       </w:pPr>
     </w:p>
     <w:p>
       <w:pPr>
         <w:pStyle w:val="Heading2"/>
-        <w:jc w:val="both"/>
-      </w:pPr>
-      <w:bookmarkStart w:id="19" w:name="_Toc434433897"/>
-      <w:bookmarkStart w:id="20" w:name="_Toc24221756"/>
+      </w:pPr>
+      <w:bookmarkStart w:id="18" w:name="_Toc434433897"/>
+      <w:bookmarkStart w:id="19" w:name="_Toc24221756"/>
       <w:r>
         <w:t>Sachmittel</w:t>
       </w:r>
+      <w:bookmarkEnd w:id="18"/>
       <w:bookmarkEnd w:id="19"/>
-      <w:bookmarkEnd w:id="20"/>
       <w:r>
         <w:t xml:space="preserve"> </w:t>
       </w:r>
     </w:p>
     <w:p>
       <w:pPr>
+        <w:spacing w:line="360" w:lineRule="auto"/>
         <w:jc w:val="both"/>
       </w:pPr>
       <w:r>
@@ -7701,6 +7996,7 @@
           </w:tcPr>
           <w:p>
             <w:pPr>
+              <w:spacing w:line="360" w:lineRule="auto"/>
               <w:jc w:val="both"/>
             </w:pPr>
             <w:r>
@@ -7714,6 +8010,7 @@
           </w:tcPr>
           <w:p>
             <w:pPr>
+              <w:spacing w:line="360" w:lineRule="auto"/>
               <w:jc w:val="both"/>
             </w:pPr>
             <w:r>
@@ -7727,6 +8024,7 @@
           </w:tcPr>
           <w:p>
             <w:pPr>
+              <w:spacing w:line="360" w:lineRule="auto"/>
               <w:jc w:val="both"/>
             </w:pPr>
             <w:r>
@@ -7742,6 +8040,7 @@
           </w:tcPr>
           <w:p>
             <w:pPr>
+              <w:spacing w:line="360" w:lineRule="auto"/>
               <w:jc w:val="both"/>
             </w:pPr>
             <w:proofErr w:type="spellStart"/>
@@ -7760,6 +8059,7 @@
           </w:tcPr>
           <w:p>
             <w:pPr>
+              <w:spacing w:line="360" w:lineRule="auto"/>
               <w:jc w:val="both"/>
             </w:pPr>
             <w:r>
@@ -7773,6 +8073,7 @@
           </w:tcPr>
           <w:p>
             <w:pPr>
+              <w:spacing w:line="360" w:lineRule="auto"/>
               <w:jc w:val="both"/>
             </w:pPr>
             <w:r>
@@ -7788,6 +8089,7 @@
           </w:tcPr>
           <w:p>
             <w:pPr>
+              <w:spacing w:line="360" w:lineRule="auto"/>
               <w:jc w:val="both"/>
             </w:pPr>
             <w:r>
@@ -7809,6 +8111,7 @@
           </w:tcPr>
           <w:p>
             <w:pPr>
+              <w:spacing w:line="360" w:lineRule="auto"/>
               <w:jc w:val="both"/>
             </w:pPr>
             <w:r>
@@ -7822,6 +8125,7 @@
           </w:tcPr>
           <w:p>
             <w:pPr>
+              <w:spacing w:line="360" w:lineRule="auto"/>
               <w:jc w:val="both"/>
             </w:pPr>
             <w:r>
@@ -7837,6 +8141,7 @@
           </w:tcPr>
           <w:p>
             <w:pPr>
+              <w:spacing w:line="360" w:lineRule="auto"/>
               <w:jc w:val="both"/>
             </w:pPr>
             <w:r>
@@ -7850,6 +8155,7 @@
           </w:tcPr>
           <w:p>
             <w:pPr>
+              <w:spacing w:line="360" w:lineRule="auto"/>
               <w:jc w:val="both"/>
             </w:pPr>
             <w:r>
@@ -7863,6 +8169,7 @@
           </w:tcPr>
           <w:p>
             <w:pPr>
+              <w:spacing w:line="360" w:lineRule="auto"/>
               <w:jc w:val="both"/>
             </w:pPr>
             <w:r>
@@ -7878,6 +8185,7 @@
           </w:tcPr>
           <w:p>
             <w:pPr>
+              <w:spacing w:line="360" w:lineRule="auto"/>
               <w:jc w:val="both"/>
             </w:pPr>
             <w:r>
@@ -7891,6 +8199,7 @@
           </w:tcPr>
           <w:p>
             <w:pPr>
+              <w:spacing w:line="360" w:lineRule="auto"/>
               <w:jc w:val="both"/>
             </w:pPr>
             <w:r>
@@ -7904,6 +8213,7 @@
           </w:tcPr>
           <w:p>
             <w:pPr>
+              <w:spacing w:line="360" w:lineRule="auto"/>
               <w:jc w:val="both"/>
             </w:pPr>
             <w:r>
@@ -7919,6 +8229,7 @@
           </w:tcPr>
           <w:p>
             <w:pPr>
+              <w:spacing w:line="360" w:lineRule="auto"/>
               <w:jc w:val="both"/>
             </w:pPr>
             <w:r>
@@ -7932,6 +8243,7 @@
           </w:tcPr>
           <w:p>
             <w:pPr>
+              <w:spacing w:line="360" w:lineRule="auto"/>
               <w:jc w:val="both"/>
             </w:pPr>
             <w:r>
@@ -7945,6 +8257,7 @@
           </w:tcPr>
           <w:p>
             <w:pPr>
+              <w:spacing w:line="360" w:lineRule="auto"/>
               <w:jc w:val="both"/>
             </w:pPr>
             <w:r>
@@ -7960,6 +8273,7 @@
           </w:tcPr>
           <w:p>
             <w:pPr>
+              <w:spacing w:line="360" w:lineRule="auto"/>
               <w:jc w:val="both"/>
             </w:pPr>
             <w:r>
@@ -7973,6 +8287,7 @@
           </w:tcPr>
           <w:p>
             <w:pPr>
+              <w:spacing w:line="360" w:lineRule="auto"/>
               <w:jc w:val="both"/>
             </w:pPr>
             <w:r>
@@ -7986,6 +8301,7 @@
           </w:tcPr>
           <w:p>
             <w:pPr>
+              <w:spacing w:line="360" w:lineRule="auto"/>
               <w:jc w:val="both"/>
             </w:pPr>
             <w:r>
@@ -7997,6 +8313,7 @@
     </w:tbl>
     <w:p>
       <w:pPr>
+        <w:spacing w:line="360" w:lineRule="auto"/>
         <w:jc w:val="both"/>
       </w:pPr>
       <w:r>
@@ -8005,6 +8322,7 @@
     </w:p>
     <w:p>
       <w:pPr>
+        <w:spacing w:line="360" w:lineRule="auto"/>
         <w:jc w:val="both"/>
       </w:pPr>
       <w:r>
@@ -8016,131 +8334,127 @@
         <w:pStyle w:val="Heading1"/>
         <w:jc w:val="both"/>
       </w:pPr>
-      <w:bookmarkStart w:id="21" w:name="_Toc434433898"/>
-      <w:bookmarkStart w:id="22" w:name="_Toc24221757"/>
-      <w:r>
+      <w:bookmarkStart w:id="20" w:name="_Toc434433898"/>
+      <w:bookmarkStart w:id="21" w:name="_Toc24221757"/>
+      <w:r>
+        <w:lastRenderedPageBreak/>
         <w:t>Projektphasen</w:t>
       </w:r>
+      <w:bookmarkEnd w:id="20"/>
       <w:bookmarkEnd w:id="21"/>
+      <w:r>
+        <w:t xml:space="preserve"> </w:t>
+      </w:r>
+    </w:p>
+    <w:p>
+      <w:pPr>
+        <w:pStyle w:val="Heading2"/>
+      </w:pPr>
+      <w:bookmarkStart w:id="22" w:name="_Toc434433899"/>
+      <w:bookmarkStart w:id="23" w:name="_Toc24221758"/>
+      <w:r>
+        <w:t>Planungsphase</w:t>
+      </w:r>
       <w:bookmarkEnd w:id="22"/>
-      <w:r>
-        <w:t xml:space="preserve"> </w:t>
-      </w:r>
-    </w:p>
-    <w:p>
-      <w:pPr>
-        <w:pStyle w:val="Heading2"/>
+      <w:bookmarkEnd w:id="23"/>
+      <w:r>
+        <w:t xml:space="preserve">  </w:t>
+      </w:r>
+    </w:p>
+    <w:p>
+      <w:pPr>
+        <w:pStyle w:val="Heading3"/>
+        <w:spacing w:line="360" w:lineRule="auto"/>
         <w:jc w:val="both"/>
       </w:pPr>
-      <w:bookmarkStart w:id="23" w:name="_Toc434433899"/>
-      <w:bookmarkStart w:id="24" w:name="_Toc24221758"/>
-      <w:r>
-        <w:t>Planungsphase</w:t>
-      </w:r>
-      <w:bookmarkEnd w:id="23"/>
+      <w:bookmarkStart w:id="24" w:name="_Toc434433900"/>
+      <w:bookmarkStart w:id="25" w:name="_Toc24221759"/>
+      <w:r>
+        <w:t>Realisierungskonzept</w:t>
+      </w:r>
       <w:bookmarkEnd w:id="24"/>
+      <w:bookmarkEnd w:id="25"/>
       <w:r>
         <w:t xml:space="preserve">  </w:t>
       </w:r>
     </w:p>
     <w:p>
       <w:pPr>
-        <w:pStyle w:val="Heading3"/>
+        <w:spacing w:line="360" w:lineRule="auto"/>
         <w:jc w:val="both"/>
       </w:pPr>
-      <w:bookmarkStart w:id="25" w:name="_Toc434433900"/>
-      <w:bookmarkStart w:id="26" w:name="_Toc24221759"/>
-      <w:r>
-        <w:t>Realisierungskonzept</w:t>
-      </w:r>
-      <w:bookmarkEnd w:id="25"/>
+      <w:r>
+        <w:t xml:space="preserve">Mithilfe der in </w:t>
+      </w:r>
+      <w:proofErr w:type="spellStart"/>
+      <w:r>
+        <w:t>GitHub</w:t>
+      </w:r>
+      <w:proofErr w:type="spellEnd"/>
+      <w:r>
+        <w:t xml:space="preserve"> vorhandenen Projektansicht habe ich ein Kanban Board erstellt. In meinem Kanban Board </w:t>
+      </w:r>
+      <w:r>
+        <w:t>sind alle Arbeitspakete hinterlegt</w:t>
+      </w:r>
+      <w:r>
+        <w:t xml:space="preserve">. Sie sind unterteilt in drei vertikal getrennte Sektionen. Links ist der „Pool“ der möglichen Aufgaben, in der Mitte sind die </w:t>
+      </w:r>
+      <w:r>
+        <w:t>Tickets</w:t>
+      </w:r>
+      <w:r>
+        <w:t xml:space="preserve">, </w:t>
+      </w:r>
+      <w:r>
+        <w:t>die</w:t>
+      </w:r>
+      <w:bookmarkStart w:id="26" w:name="_GoBack"/>
       <w:bookmarkEnd w:id="26"/>
       <w:r>
-        <w:t xml:space="preserve">  </w:t>
-      </w:r>
-    </w:p>
-    <w:p>
-      <w:pPr>
+        <w:t xml:space="preserve"> aktuell in Bearbeitung sind und auf der rechten Seite sind die fertigen Aufgaben abgelegt.</w:t>
+      </w:r>
+    </w:p>
+    <w:p>
+      <w:pPr>
+        <w:spacing w:line="360" w:lineRule="auto"/>
         <w:jc w:val="both"/>
       </w:pPr>
       <w:r>
-        <w:t xml:space="preserve">Mithilfe der in </w:t>
-      </w:r>
-      <w:proofErr w:type="spellStart"/>
-      <w:r>
-        <w:t>GitHub</w:t>
-      </w:r>
-      <w:proofErr w:type="spellEnd"/>
-      <w:r>
-        <w:t xml:space="preserve"> vorhandenen Projektansicht habe ich ein Kanban Board erstellt. In meinem Kanban Board sind all meine </w:t>
-      </w:r>
-      <w:proofErr w:type="spellStart"/>
-      <w:r>
-        <w:t>To</w:t>
-      </w:r>
-      <w:proofErr w:type="spellEnd"/>
-      <w:r>
-        <w:t xml:space="preserve">-Dos. Sie sind unterteilt in drei vertikal getrennte Sektionen. Links ist der „Pool“ der möglichen Aufgaben, in der Mitte sind die </w:t>
-      </w:r>
-      <w:proofErr w:type="spellStart"/>
-      <w:r>
-        <w:t>Issues</w:t>
-      </w:r>
-      <w:proofErr w:type="spellEnd"/>
-      <w:r>
-        <w:t>, welche aktuell in Bearbeitung sind und auf der rechten Seite sind die fertigen Aufgaben abgelegt.</w:t>
-      </w:r>
-    </w:p>
-    <w:p>
-      <w:pPr>
+        <w:t xml:space="preserve">Jedes Arbeitspaket ist als </w:t>
+      </w:r>
+      <w:r>
+        <w:t>Ticket</w:t>
+      </w:r>
+      <w:r>
+        <w:t xml:space="preserve"> hinterlegt und einem Meilenstein zugeordnet. Jedes </w:t>
+      </w:r>
+      <w:r>
+        <w:t>Ticket</w:t>
+      </w:r>
+      <w:r>
+        <w:t xml:space="preserve"> hat einen Meilenstein, aber ein Meilenstein kann mehrere </w:t>
+      </w:r>
+      <w:r>
+        <w:t>Tickets</w:t>
+      </w:r>
+      <w:r>
+        <w:t xml:space="preserve"> haben. Abbildung 2 zeigt einen beispielhaften Zwischenstand.</w:t>
+      </w:r>
+    </w:p>
+    <w:p>
+      <w:pPr>
+        <w:spacing w:line="360" w:lineRule="auto"/>
         <w:jc w:val="both"/>
       </w:pPr>
       <w:r>
-        <w:t xml:space="preserve">Jedes Arbeitspaket ist als </w:t>
-      </w:r>
-      <w:proofErr w:type="spellStart"/>
-      <w:r>
-        <w:t>Issue</w:t>
-      </w:r>
-      <w:proofErr w:type="spellEnd"/>
-      <w:r>
-        <w:t xml:space="preserve"> hinterlegt und einem Meilenstein zugeordnet. Jedes </w:t>
-      </w:r>
-      <w:proofErr w:type="spellStart"/>
-      <w:r>
-        <w:t>Issue</w:t>
-      </w:r>
-      <w:proofErr w:type="spellEnd"/>
-      <w:r>
-        <w:t xml:space="preserve"> hat einen Meilenstein, aber ein Meilenstein kann mehrere </w:t>
-      </w:r>
-      <w:proofErr w:type="spellStart"/>
-      <w:r>
-        <w:t>Issues</w:t>
-      </w:r>
-      <w:proofErr w:type="spellEnd"/>
-      <w:r>
-        <w:t xml:space="preserve"> haben. Abbildung 2 zeigt einen beispielhaften Zwischenstand.</w:t>
-      </w:r>
-    </w:p>
-    <w:p>
-      <w:pPr>
-        <w:jc w:val="both"/>
-      </w:pPr>
-    </w:p>
-    <w:p>
-      <w:pPr>
-        <w:jc w:val="both"/>
-      </w:pPr>
-      <w:r>
-        <w:rPr>
-          <w:noProof/>
-        </w:rPr>
-        <w:lastRenderedPageBreak/>
+        <w:rPr>
+          <w:noProof/>
+        </w:rPr>
         <w:drawing>
           <wp:inline distT="0" distB="0" distL="0" distR="0">
-            <wp:extent cx="6115685" cy="5934710"/>
-            <wp:effectExtent l="0" t="0" r="5715" b="0"/>
+            <wp:extent cx="5224309" cy="5069712"/>
+            <wp:effectExtent l="0" t="0" r="0" b="0"/>
             <wp:docPr id="2" name="Picture 2"/>
             <wp:cNvGraphicFramePr>
               <a:graphicFrameLocks xmlns:a="http://schemas.openxmlformats.org/drawingml/2006/main" noChangeAspect="1"/>
@@ -8161,7 +8475,7 @@
                   <pic:spPr>
                     <a:xfrm>
                       <a:off x="0" y="0"/>
-                      <a:ext cx="6115685" cy="5934710"/>
+                      <a:ext cx="5227815" cy="5073114"/>
                     </a:xfrm>
                     <a:prstGeom prst="rect">
                       <a:avLst/>
@@ -8176,6 +8490,7 @@
     </w:p>
     <w:p>
       <w:pPr>
+        <w:spacing w:line="360" w:lineRule="auto"/>
         <w:jc w:val="both"/>
       </w:pPr>
       <w:r>
@@ -8185,11 +8500,11 @@
     <w:p>
       <w:pPr>
         <w:pStyle w:val="Heading2"/>
-        <w:jc w:val="both"/>
       </w:pPr>
       <w:bookmarkStart w:id="27" w:name="_Toc434433901"/>
       <w:bookmarkStart w:id="28" w:name="_Toc24221760"/>
       <w:r>
+        <w:lastRenderedPageBreak/>
         <w:t>V</w:t>
       </w:r>
       <w:r>
@@ -8204,6 +8519,7 @@
     <w:p>
       <w:pPr>
         <w:pStyle w:val="Heading3"/>
+        <w:spacing w:line="360" w:lineRule="auto"/>
         <w:jc w:val="both"/>
       </w:pPr>
       <w:bookmarkStart w:id="29" w:name="_Toc434433902"/>
@@ -8219,6 +8535,7 @@
     </w:p>
     <w:p>
       <w:pPr>
+        <w:spacing w:line="360" w:lineRule="auto"/>
         <w:jc w:val="both"/>
       </w:pPr>
       <w:r>
@@ -8270,12 +8587,10 @@
     <w:p>
       <w:pPr>
         <w:pStyle w:val="Heading2"/>
-        <w:jc w:val="both"/>
       </w:pPr>
       <w:bookmarkStart w:id="31" w:name="_Toc434433903"/>
       <w:bookmarkStart w:id="32" w:name="_Toc24221762"/>
       <w:r>
-        <w:lastRenderedPageBreak/>
         <w:t>Programmrealisierung</w:t>
       </w:r>
       <w:bookmarkEnd w:id="31"/>
@@ -8286,6 +8601,7 @@
     </w:p>
     <w:p>
       <w:pPr>
+        <w:spacing w:line="360" w:lineRule="auto"/>
         <w:jc w:val="both"/>
       </w:pPr>
       <w:r>
@@ -8377,12 +8693,14 @@
     </w:p>
     <w:p>
       <w:pPr>
+        <w:spacing w:line="360" w:lineRule="auto"/>
         <w:jc w:val="both"/>
       </w:pPr>
     </w:p>
     <w:p>
       <w:pPr>
         <w:pStyle w:val="Heading3"/>
+        <w:spacing w:line="360" w:lineRule="auto"/>
         <w:jc w:val="both"/>
       </w:pPr>
       <w:bookmarkStart w:id="33" w:name="_Toc434433904"/>
@@ -8395,6 +8713,7 @@
     </w:p>
     <w:p>
       <w:pPr>
+        <w:spacing w:line="360" w:lineRule="auto"/>
         <w:jc w:val="both"/>
         <w:rPr>
           <w:rFonts w:eastAsia="Times New Roman" w:cs="Times New Roman"/>
@@ -8596,6 +8915,7 @@
     </w:p>
     <w:p>
       <w:pPr>
+        <w:spacing w:line="360" w:lineRule="auto"/>
         <w:jc w:val="both"/>
         <w:rPr>
           <w:rFonts w:eastAsia="Times New Roman" w:cs="Times New Roman"/>
@@ -8703,6 +9023,7 @@
     </w:p>
     <w:p>
       <w:pPr>
+        <w:spacing w:line="360" w:lineRule="auto"/>
         <w:jc w:val="both"/>
         <w:rPr>
           <w:rFonts w:eastAsia="Times New Roman" w:cs="Times New Roman"/>
@@ -8732,6 +9053,7 @@
     </w:p>
     <w:p>
       <w:pPr>
+        <w:spacing w:line="360" w:lineRule="auto"/>
         <w:jc w:val="both"/>
         <w:rPr>
           <w:rFonts w:eastAsia="Times New Roman" w:cs="Times New Roman"/>
@@ -8748,6 +9070,7 @@
           <w:shd w:val="clear" w:color="auto" w:fill="FFFFFF"/>
           <w:lang w:eastAsia="en-GB"/>
         </w:rPr>
+        <w:lastRenderedPageBreak/>
         <w:drawing>
           <wp:inline distT="0" distB="0" distL="0" distR="0">
             <wp:extent cx="6115685" cy="3074670"/>
@@ -8787,6 +9110,7 @@
     </w:p>
     <w:p>
       <w:pPr>
+        <w:spacing w:line="360" w:lineRule="auto"/>
         <w:jc w:val="both"/>
         <w:rPr>
           <w:rFonts w:eastAsia="Times New Roman" w:cs="Times New Roman"/>
@@ -8816,6 +9140,7 @@
     </w:p>
     <w:p>
       <w:pPr>
+        <w:spacing w:line="360" w:lineRule="auto"/>
         <w:jc w:val="both"/>
         <w:rPr>
           <w:rFonts w:eastAsia="Times New Roman" w:cs="Times New Roman"/>
@@ -8977,6 +9302,7 @@
     </w:p>
     <w:p>
       <w:pPr>
+        <w:spacing w:line="360" w:lineRule="auto"/>
         <w:jc w:val="both"/>
         <w:rPr>
           <w:rFonts w:eastAsia="Times New Roman" w:cs="Times New Roman"/>
@@ -8988,6 +9314,7 @@
     </w:p>
     <w:p>
       <w:pPr>
+        <w:spacing w:line="360" w:lineRule="auto"/>
         <w:jc w:val="both"/>
         <w:rPr>
           <w:rFonts w:eastAsia="Times New Roman" w:cs="Times New Roman"/>
@@ -9043,6 +9370,7 @@
     </w:p>
     <w:p>
       <w:pPr>
+        <w:spacing w:line="360" w:lineRule="auto"/>
         <w:jc w:val="both"/>
         <w:rPr>
           <w:rFonts w:eastAsia="Times New Roman" w:cs="Times New Roman"/>
@@ -9063,6 +9391,7 @@
     </w:p>
     <w:p>
       <w:pPr>
+        <w:spacing w:line="360" w:lineRule="auto"/>
         <w:jc w:val="both"/>
       </w:pPr>
     </w:p>
@@ -9082,6 +9411,7 @@
     </w:p>
     <w:p>
       <w:pPr>
+        <w:spacing w:line="360" w:lineRule="auto"/>
         <w:jc w:val="both"/>
       </w:pPr>
       <w:r>
@@ -9101,7 +9431,11 @@
       </w:r>
       <w:proofErr w:type="spellEnd"/>
       <w:r>
-        <w:t xml:space="preserve">“-Eigenschaft über die Bibliothek zum Export realisiert. Hierfür musste ich eine Datenbankabfrage formulieren, welche die benötigten Daten aus der Datenbank in einem Objekt ablegt, welches ich an die View weitergebe. Die View muss dann so über das Objekt iterieren, dass die Daten im richtigen Format in einer HTML-Tabelle landen, welche </w:t>
+        <w:t xml:space="preserve">“-Eigenschaft über die Bibliothek zum Export realisiert. Hierfür musste ich eine Datenbankabfrage formulieren, welche die benötigten Daten aus der Datenbank in einem Objekt ablegt, welches ich an die View weitergebe. Die View muss dann so über das Objekt iterieren, dass </w:t>
+      </w:r>
+      <w:r>
+        <w:lastRenderedPageBreak/>
+        <w:t xml:space="preserve">die Daten im richtigen Format in einer HTML-Tabelle landen, welche </w:t>
       </w:r>
       <w:r>
         <w:t>v</w:t>
@@ -9129,6 +9463,7 @@
     </w:p>
     <w:p>
       <w:pPr>
+        <w:spacing w:line="360" w:lineRule="auto"/>
         <w:jc w:val="both"/>
       </w:pPr>
       <w:r>
@@ -9165,22 +9500,22 @@
         <w:t>erden</w:t>
       </w:r>
       <w:r>
-        <w:t xml:space="preserve"> bei jedem neuen Mitarbeiter sein Name, seine Abteilung und andere mitarbeiterspezifische Informationen ausgegeben. Bei jedem weiteren </w:t>
-      </w:r>
-      <w:r>
-        <w:lastRenderedPageBreak/>
-        <w:t>Projekt für denselben Mitarbeiter bleibt der Platz für diese Informationen frei und es werden nur die Soll und Ist Datensätze in den zugehörigen Spalten für die Zeiträume ausgegeben.</w:t>
+        <w:t xml:space="preserve"> bei jedem neuen Mitarbeiter sein Name, seine Abteilung und andere mitarbeiterspezifische Informationen ausgegeben. Bei jedem weiteren Projekt für denselben Mitarbeiter bleibt der Platz für diese Informationen frei und es werden nur die Soll und Ist Datensätze in den zugehörigen Spalten für die Zeiträume ausgegeben.</w:t>
       </w:r>
     </w:p>
     <w:p>
       <w:pPr>
         <w:pStyle w:val="Heading3"/>
+        <w:spacing w:line="360" w:lineRule="auto"/>
       </w:pPr>
       <w:r>
         <w:t>Anpassung Zeilenausgabe</w:t>
       </w:r>
     </w:p>
     <w:p>
+      <w:pPr>
+        <w:spacing w:line="360" w:lineRule="auto"/>
+      </w:pPr>
       <w:r>
         <w:t>Die ausgelagerte Funktion wird für Laravel in der Datei „APP/</w:t>
       </w:r>
@@ -9194,6 +9529,9 @@
       </w:r>
     </w:p>
     <w:p>
+      <w:pPr>
+        <w:spacing w:line="360" w:lineRule="auto"/>
+      </w:pPr>
       <w:r>
         <w:t>Die Ausgabe der Zeile war schwierig zu implementieren, da durch die Menge an Daten auch mit gut Formatiertem Code der Programmfluss nicht direkt ersichtlich ist. (Siehe Fazit)</w:t>
       </w:r>
@@ -9201,7 +9539,6 @@
     <w:p>
       <w:pPr>
         <w:pStyle w:val="Heading2"/>
-        <w:jc w:val="both"/>
       </w:pPr>
       <w:bookmarkStart w:id="39" w:name="_Toc434433907"/>
       <w:bookmarkStart w:id="40" w:name="_Toc24221766"/>
@@ -9230,6 +9567,7 @@
     </w:p>
     <w:p>
       <w:pPr>
+        <w:spacing w:line="360" w:lineRule="auto"/>
         <w:jc w:val="both"/>
       </w:pPr>
       <w:r>
@@ -9260,6 +9598,7 @@
     </w:p>
     <w:p>
       <w:pPr>
+        <w:spacing w:line="360" w:lineRule="auto"/>
         <w:jc w:val="both"/>
       </w:pPr>
       <w:r>
@@ -9279,7 +9618,11 @@
       </w:r>
       <w:proofErr w:type="spellEnd"/>
       <w:r>
-        <w:t xml:space="preserve"> geprüft werden können, habe ich eine Test-View erstellt. Von dieser Test-View aus kann ich ein Jahr auswählen und mir die View anzeigen lassen, welche zum Erstellen der Datei verwendet wird oder die Datei herunterladen. Somit kann ich die heruntergeladene Datei mit der View vergleichen. Wenn die Datei der View gleicht, ist es </w:t>
+        <w:t xml:space="preserve"> geprüft werden können, habe ich eine Test-View erstellt. Von dieser Test-View aus kann ich ein Jahr auswählen und mir die View anzeigen lassen, welche zum Erstellen der Datei verwendet wird oder die Datei herunterladen. </w:t>
+      </w:r>
+      <w:r>
+        <w:lastRenderedPageBreak/>
+        <w:t xml:space="preserve">Somit kann ich die heruntergeladene Datei mit der View vergleichen. Wenn die Datei der View gleicht, ist es </w:t>
       </w:r>
       <w:r>
         <w:t>i</w:t>
@@ -9313,6 +9656,7 @@
     </w:p>
     <w:p>
       <w:pPr>
+        <w:spacing w:line="360" w:lineRule="auto"/>
         <w:jc w:val="both"/>
       </w:pPr>
       <w:r>
@@ -9341,6 +9685,7 @@
     </w:p>
     <w:p>
       <w:pPr>
+        <w:spacing w:line="360" w:lineRule="auto"/>
         <w:jc w:val="both"/>
       </w:pPr>
       <w:proofErr w:type="spellStart"/>
@@ -9379,12 +9724,10 @@
     <w:p>
       <w:pPr>
         <w:pStyle w:val="Heading2"/>
-        <w:jc w:val="both"/>
       </w:pPr>
       <w:bookmarkStart w:id="49" w:name="_Toc434433913"/>
       <w:bookmarkStart w:id="50" w:name="_Toc24221771"/>
       <w:r>
-        <w:lastRenderedPageBreak/>
         <w:t>Abnahme und Dokumentation</w:t>
       </w:r>
       <w:bookmarkEnd w:id="49"/>
@@ -9415,6 +9758,7 @@
     </w:p>
     <w:p>
       <w:pPr>
+        <w:spacing w:line="360" w:lineRule="auto"/>
         <w:jc w:val="both"/>
       </w:pPr>
       <w:r>
@@ -9451,6 +9795,7 @@
     </w:p>
     <w:p>
       <w:pPr>
+        <w:spacing w:line="360" w:lineRule="auto"/>
         <w:jc w:val="both"/>
       </w:pPr>
       <w:r>
@@ -9482,6 +9827,7 @@
     </w:p>
     <w:p>
       <w:pPr>
+        <w:spacing w:line="360" w:lineRule="auto"/>
         <w:jc w:val="both"/>
       </w:pPr>
       <w:r>
@@ -9496,6 +9842,7 @@
       <w:bookmarkStart w:id="57" w:name="_Toc434433917"/>
       <w:bookmarkStart w:id="58" w:name="_Toc24221775"/>
       <w:r>
+        <w:lastRenderedPageBreak/>
         <w:t>Probleme und Lösungen</w:t>
       </w:r>
       <w:bookmarkEnd w:id="57"/>
@@ -9504,7 +9851,6 @@
     <w:p>
       <w:pPr>
         <w:pStyle w:val="Heading2"/>
-        <w:jc w:val="both"/>
       </w:pPr>
       <w:r>
         <w:t xml:space="preserve">     </w:t>
@@ -9519,6 +9865,7 @@
     </w:p>
     <w:p>
       <w:pPr>
+        <w:spacing w:line="360" w:lineRule="auto"/>
         <w:jc w:val="both"/>
       </w:pPr>
       <w:r>
@@ -9540,6 +9887,7 @@
     </w:p>
     <w:p>
       <w:pPr>
+        <w:spacing w:line="360" w:lineRule="auto"/>
         <w:jc w:val="both"/>
       </w:pPr>
       <w:r>
@@ -9574,7 +9922,6 @@
     <w:p>
       <w:pPr>
         <w:pStyle w:val="Heading2"/>
-        <w:jc w:val="both"/>
       </w:pPr>
       <w:bookmarkStart w:id="65" w:name="_Toc434433921"/>
       <w:bookmarkStart w:id="66" w:name="_Toc24221779"/>
@@ -9587,7 +9934,6 @@
     <w:p>
       <w:pPr>
         <w:pStyle w:val="Heading2"/>
-        <w:jc w:val="both"/>
       </w:pPr>
       <w:bookmarkStart w:id="67" w:name="_Toc434433922"/>
       <w:bookmarkStart w:id="68" w:name="_Toc24221780"/>
@@ -9599,6 +9945,7 @@
     </w:p>
     <w:p>
       <w:pPr>
+        <w:spacing w:line="360" w:lineRule="auto"/>
         <w:jc w:val="both"/>
         <w:rPr>
           <w:rFonts w:eastAsia="Times New Roman"/>
@@ -9630,6 +9977,7 @@
     </w:p>
     <w:p>
       <w:pPr>
+        <w:spacing w:line="360" w:lineRule="auto"/>
         <w:jc w:val="both"/>
       </w:pPr>
       <w:r>
@@ -9644,18 +9992,17 @@
     </w:p>
     <w:p>
       <w:pPr>
+        <w:spacing w:line="360" w:lineRule="auto"/>
         <w:jc w:val="both"/>
       </w:pPr>
     </w:p>
     <w:p>
       <w:pPr>
         <w:pStyle w:val="Heading2"/>
-        <w:jc w:val="both"/>
       </w:pPr>
       <w:bookmarkStart w:id="69" w:name="_Toc434433923"/>
       <w:bookmarkStart w:id="70" w:name="_Toc24221781"/>
       <w:r>
-        <w:lastRenderedPageBreak/>
         <w:t>A3 Abbildungsverzeichnis</w:t>
       </w:r>
       <w:bookmarkEnd w:id="69"/>
@@ -9667,7 +10014,6 @@
     <w:p>
       <w:pPr>
         <w:pStyle w:val="Heading2"/>
-        <w:jc w:val="both"/>
       </w:pPr>
       <w:bookmarkStart w:id="71" w:name="_Toc434433924"/>
       <w:bookmarkStart w:id="72" w:name="_Toc24221782"/>
@@ -9683,7 +10029,6 @@
     <w:p>
       <w:pPr>
         <w:pStyle w:val="Heading2"/>
-        <w:jc w:val="both"/>
       </w:pPr>
       <w:bookmarkStart w:id="73" w:name="_Toc434433925"/>
       <w:bookmarkStart w:id="74" w:name="_Toc24221783"/>
@@ -9741,7 +10086,8 @@
     </w:tblPr>
     <w:tblGrid>
       <w:gridCol w:w="4822"/>
-      <w:gridCol w:w="4809"/>
+      <w:gridCol w:w="2124"/>
+      <w:gridCol w:w="2685"/>
     </w:tblGrid>
     <w:tr>
       <w:trPr>
@@ -9750,7 +10096,7 @@
       </w:trPr>
       <w:tc>
         <w:tcPr>
-          <w:tcW w:w="4686" w:type="dxa"/>
+          <w:tcW w:w="4822" w:type="dxa"/>
           <w:shd w:val="clear" w:color="auto" w:fill="4472C4" w:themeFill="accent1"/>
           <w:tcMar>
             <w:top w:w="0" w:type="dxa"/>
@@ -9772,7 +10118,8 @@
       </w:tc>
       <w:tc>
         <w:tcPr>
-          <w:tcW w:w="4674" w:type="dxa"/>
+          <w:tcW w:w="4809" w:type="dxa"/>
+          <w:gridSpan w:val="2"/>
           <w:shd w:val="clear" w:color="auto" w:fill="4472C4" w:themeFill="accent1"/>
           <w:tcMar>
             <w:top w:w="0" w:type="dxa"/>
@@ -9800,7 +10147,8 @@
       </w:trPr>
       <w:tc>
         <w:tcPr>
-          <w:tcW w:w="4686" w:type="dxa"/>
+          <w:tcW w:w="6946" w:type="dxa"/>
+          <w:gridSpan w:val="2"/>
           <w:shd w:val="clear" w:color="auto" w:fill="auto"/>
           <w:vAlign w:val="center"/>
         </w:tcPr>
@@ -9824,13 +10172,31 @@
               <w:sz w:val="18"/>
               <w:szCs w:val="18"/>
             </w:rPr>
-            <w:t>Johannes Meyerhoff, QES-Export</w:t>
+            <w:t xml:space="preserve">Johannes Meyerhoff, </w:t>
+          </w:r>
+          <w:r>
+            <w:rPr>
+              <w:caps/>
+              <w:color w:val="808080" w:themeColor="background1" w:themeShade="80"/>
+              <w:sz w:val="18"/>
+              <w:szCs w:val="18"/>
+            </w:rPr>
+            <w:t>Quartalsdaten-Erhebungs-System</w:t>
+          </w:r>
+          <w:r>
+            <w:rPr>
+              <w:caps/>
+              <w:color w:val="808080" w:themeColor="background1" w:themeShade="80"/>
+              <w:sz w:val="18"/>
+              <w:szCs w:val="18"/>
+            </w:rPr>
+            <w:t>-Export</w:t>
           </w:r>
         </w:p>
       </w:tc>
       <w:tc>
         <w:tcPr>
-          <w:tcW w:w="4674" w:type="dxa"/>
+          <w:tcW w:w="2685" w:type="dxa"/>
           <w:shd w:val="clear" w:color="auto" w:fill="auto"/>
           <w:vAlign w:val="center"/>
         </w:tcPr>
@@ -9937,7 +10303,7 @@
   <w:abstractNum w:abstractNumId="0" w15:restartNumberingAfterBreak="0">
     <w:nsid w:val="2B604065"/>
     <w:multiLevelType w:val="multilevel"/>
-    <w:tmpl w:val="39528A9A"/>
+    <w:tmpl w:val="C46AB9C4"/>
     <w:lvl w:ilvl="0">
       <w:start w:val="1"/>
       <w:numFmt w:val="decimal"/>
@@ -10907,14 +11273,19 @@
     <w:uiPriority w:val="9"/>
     <w:unhideWhenUsed/>
     <w:qFormat/>
-    <w:rsid w:val="00F628FF"/>
+    <w:rsid w:val="00DB547F"/>
     <w:pPr>
       <w:numPr>
         <w:ilvl w:val="1"/>
       </w:numPr>
       <w:ind w:left="567"/>
+      <w:jc w:val="both"/>
       <w:outlineLvl w:val="1"/>
     </w:pPr>
+    <w:rPr>
+      <w:sz w:val="28"/>
+      <w:szCs w:val="28"/>
+    </w:rPr>
   </w:style>
   <w:style w:type="paragraph" w:styleId="Heading3">
     <w:name w:val="heading 3"/>
@@ -11174,12 +11545,12 @@
     <w:basedOn w:val="DefaultParagraphFont"/>
     <w:link w:val="Heading2"/>
     <w:uiPriority w:val="9"/>
-    <w:rsid w:val="00F628FF"/>
+    <w:rsid w:val="00DB547F"/>
     <w:rPr>
       <w:rFonts w:asciiTheme="majorHAnsi" w:eastAsiaTheme="majorEastAsia" w:hAnsiTheme="majorHAnsi" w:cstheme="majorBidi"/>
       <w:color w:val="2F5496" w:themeColor="accent1" w:themeShade="BF"/>
-      <w:sz w:val="32"/>
-      <w:szCs w:val="32"/>
+      <w:sz w:val="28"/>
+      <w:szCs w:val="28"/>
     </w:rPr>
   </w:style>
   <w:style w:type="character" w:customStyle="1" w:styleId="Heading3Char">
@@ -12026,7 +12397,7 @@
 </file>
 
 <file path=customXml/itemProps2.xml><?xml version="1.0" encoding="utf-8"?>
-<ds:datastoreItem xmlns:ds="http://schemas.openxmlformats.org/officeDocument/2006/customXml" ds:itemID="{2FEE3895-FD7D-E047-BFA9-2362A142ADC4}">
+<ds:datastoreItem xmlns:ds="http://schemas.openxmlformats.org/officeDocument/2006/customXml" ds:itemID="{FCC1808A-E716-0F49-8221-AD5C74E8ECA8}">
   <ds:schemaRefs>
     <ds:schemaRef ds:uri="http://schemas.openxmlformats.org/officeDocument/2006/bibliography"/>
   </ds:schemaRefs>

</xml_diff>